<commit_message>
implementation for header row in the middle of input file
</commit_message>
<xml_diff>
--- a/Functional Specification.docx
+++ b/Functional Specification.docx
@@ -605,6 +605,7 @@
       </w:r>
     </w:p>
     <w:p>
+      <w:bookmarkStart w:id="0" w:name="_Hlk492975307"/>
       <w:r>
         <w:t>Input data file</w:t>
       </w:r>
@@ -632,6 +633,7 @@
       <w:r>
         <w:t>First row of the table contains names of columns;</w:t>
       </w:r>
+      <w:bookmarkEnd w:id="0"/>
     </w:p>
     <w:p>
       <w:pPr>
@@ -713,6 +715,203 @@
     </w:p>
     <w:p>
       <w:pPr>
+        <w:rPr>
+          <w:color w:val="7030A0"/>
+        </w:rPr>
+      </w:pPr>
+      <w:r>
+        <w:rPr>
+          <w:color w:val="7030A0"/>
+        </w:rPr>
+        <w:t>Revised requirements:</w:t>
+      </w:r>
+    </w:p>
+    <w:p>
+      <w:pPr>
+        <w:rPr>
+          <w:color w:val="7030A0"/>
+        </w:rPr>
+      </w:pPr>
+      <w:r>
+        <w:rPr>
+          <w:color w:val="7030A0"/>
+        </w:rPr>
+        <w:t>Input data file must contain a table with following requirements:</w:t>
+      </w:r>
+    </w:p>
+    <w:p>
+      <w:pPr>
+        <w:pStyle w:val="ListParagraph"/>
+        <w:numPr>
+          <w:ilvl w:val="0"/>
+          <w:numId w:val="1"/>
+        </w:numPr>
+        <w:rPr>
+          <w:color w:val="7030A0"/>
+        </w:rPr>
+      </w:pPr>
+    </w:p>
+    <w:p>
+      <w:pPr>
+        <w:pStyle w:val="ListParagraph"/>
+        <w:numPr>
+          <w:ilvl w:val="0"/>
+          <w:numId w:val="1"/>
+        </w:numPr>
+        <w:rPr>
+          <w:color w:val="7030A0"/>
+        </w:rPr>
+      </w:pPr>
+      <w:r>
+        <w:rPr>
+          <w:color w:val="7030A0"/>
+        </w:rPr>
+        <w:lastRenderedPageBreak/>
+        <w:t>Data should be on the first sheet in the input file (other sheets are not processed)</w:t>
+      </w:r>
+    </w:p>
+    <w:p>
+      <w:pPr>
+        <w:pStyle w:val="ListParagraph"/>
+        <w:numPr>
+          <w:ilvl w:val="0"/>
+          <w:numId w:val="1"/>
+        </w:numPr>
+        <w:rPr>
+          <w:color w:val="7030A0"/>
+        </w:rPr>
+      </w:pPr>
+      <w:r>
+        <w:rPr>
+          <w:color w:val="7030A0"/>
+        </w:rPr>
+        <w:t xml:space="preserve">There should be a raw with column names. </w:t>
+      </w:r>
+      <w:r>
+        <w:rPr>
+          <w:color w:val="7030A0"/>
+        </w:rPr>
+        <w:t>This row</w:t>
+      </w:r>
+      <w:r>
+        <w:rPr>
+          <w:color w:val="7030A0"/>
+        </w:rPr>
+        <w:t xml:space="preserve"> will be detected as follow: tool will search for “--risk-factor”, “--execution-time” and “--selection”</w:t>
+      </w:r>
+      <w:r>
+        <w:rPr>
+          <w:color w:val="7030A0"/>
+        </w:rPr>
+        <w:t xml:space="preserve"> cells in a common row</w:t>
+      </w:r>
+      <w:r>
+        <w:rPr>
+          <w:color w:val="7030A0"/>
+        </w:rPr>
+        <w:t>.</w:t>
+      </w:r>
+    </w:p>
+    <w:p>
+      <w:pPr>
+        <w:pStyle w:val="ListParagraph"/>
+        <w:numPr>
+          <w:ilvl w:val="0"/>
+          <w:numId w:val="1"/>
+        </w:numPr>
+        <w:rPr>
+          <w:color w:val="7030A0"/>
+        </w:rPr>
+      </w:pPr>
+      <w:r>
+        <w:rPr>
+          <w:color w:val="7030A0"/>
+        </w:rPr>
+        <w:t xml:space="preserve">Then the tool will check --risk-factor column content under detected cell with header. </w:t>
+      </w:r>
+      <w:r>
+        <w:rPr>
+          <w:color w:val="7030A0"/>
+        </w:rPr>
+        <w:t xml:space="preserve">This </w:t>
+      </w:r>
+      <w:r>
+        <w:rPr>
+          <w:color w:val="7030A0"/>
+        </w:rPr>
+        <w:t>should be</w:t>
+      </w:r>
+      <w:r>
+        <w:rPr>
+          <w:color w:val="7030A0"/>
+        </w:rPr>
+        <w:t xml:space="preserve"> float data type (or convertible to float).</w:t>
+      </w:r>
+    </w:p>
+    <w:p>
+      <w:pPr>
+        <w:pStyle w:val="ListParagraph"/>
+        <w:numPr>
+          <w:ilvl w:val="0"/>
+          <w:numId w:val="1"/>
+        </w:numPr>
+        <w:rPr>
+          <w:color w:val="7030A0"/>
+        </w:rPr>
+      </w:pPr>
+      <w:r>
+        <w:rPr>
+          <w:color w:val="7030A0"/>
+        </w:rPr>
+        <w:t xml:space="preserve">Tool will check –execution-time column content under detected cell with header. </w:t>
+      </w:r>
+      <w:r>
+        <w:rPr>
+          <w:color w:val="7030A0"/>
+        </w:rPr>
+        <w:t xml:space="preserve">This </w:t>
+      </w:r>
+      <w:r>
+        <w:rPr>
+          <w:color w:val="7030A0"/>
+        </w:rPr>
+        <w:t>should be</w:t>
+      </w:r>
+      <w:r>
+        <w:rPr>
+          <w:color w:val="7030A0"/>
+        </w:rPr>
+        <w:t xml:space="preserve"> integer data type (or convertible to integer).</w:t>
+      </w:r>
+    </w:p>
+    <w:p>
+      <w:pPr>
+        <w:pStyle w:val="ListParagraph"/>
+        <w:numPr>
+          <w:ilvl w:val="0"/>
+          <w:numId w:val="1"/>
+        </w:numPr>
+        <w:rPr>
+          <w:color w:val="7030A0"/>
+        </w:rPr>
+      </w:pPr>
+      <w:r>
+        <w:rPr>
+          <w:color w:val="7030A0"/>
+        </w:rPr>
+        <w:t>Then tool will build intersection of detected data (i.e. those rows which have valid both risk and time values), count and log number of detected items (test cases / functional requirements), and proceed future calculation with that data.</w:t>
+      </w:r>
+    </w:p>
+    <w:p>
+      <w:pPr>
+        <w:pStyle w:val="ListParagraph"/>
+        <w:rPr>
+          <w:color w:val="7030A0"/>
+        </w:rPr>
+      </w:pPr>
+    </w:p>
+    <w:p>
+      <w:pPr>
         <w:pStyle w:val="Heading2"/>
         <w:numPr>
           <w:ilvl w:val="0"/>
@@ -739,471 +938,469 @@
         <w:rPr>
           <w:rFonts w:ascii="Courier New" w:hAnsi="Courier New" w:cs="Courier New"/>
         </w:rPr>
+        <w:t xml:space="preserve">python </w:t>
+      </w:r>
+      <w:r>
+        <w:rPr>
+          <w:rFonts w:ascii="Courier New" w:hAnsi="Courier New" w:cs="Courier New"/>
+        </w:rPr>
+        <w:t>rbtcs.py [</w:t>
+      </w:r>
+      <w:r>
+        <w:rPr>
+          <w:rFonts w:ascii="Courier New" w:hAnsi="Courier New" w:cs="Courier New"/>
+        </w:rPr>
+        <w:t xml:space="preserve">-h] [--risk-factor RISK_FACTOR] </w:t>
+      </w:r>
+      <w:r>
+        <w:rPr>
+          <w:rFonts w:ascii="Courier New" w:hAnsi="Courier New" w:cs="Courier New"/>
+        </w:rPr>
+        <w:t>[--execution-time EXECUTION_TIME] [--selection SELECTION]</w:t>
+      </w:r>
+      <w:r>
+        <w:rPr>
+          <w:rFonts w:ascii="Courier New" w:hAnsi="Courier New" w:cs="Courier New"/>
+        </w:rPr>
+        <w:t xml:space="preserve"> </w:t>
+      </w:r>
+      <w:r>
+        <w:rPr>
+          <w:rFonts w:ascii="Courier New" w:hAnsi="Courier New" w:cs="Courier New"/>
+        </w:rPr>
+        <w:t>[--time-budget TIME_BUDGET]</w:t>
+      </w:r>
+      <w:r>
+        <w:rPr>
+          <w:rFonts w:ascii="Courier New" w:hAnsi="Courier New" w:cs="Courier New"/>
+        </w:rPr>
+        <w:t xml:space="preserve"> f</w:t>
+      </w:r>
+      <w:r>
+        <w:rPr>
+          <w:rFonts w:ascii="Courier New" w:hAnsi="Courier New" w:cs="Courier New"/>
+        </w:rPr>
+        <w:t>ilename</w:t>
+      </w:r>
+    </w:p>
+    <w:p>
+      <w:r>
+        <w:t>Mandatory arguments:</w:t>
+      </w:r>
+    </w:p>
+    <w:p>
+      <w:pPr>
+        <w:pStyle w:val="ListParagraph"/>
+        <w:numPr>
+          <w:ilvl w:val="0"/>
+          <w:numId w:val="4"/>
+        </w:numPr>
+      </w:pPr>
+      <w:r>
+        <w:t>filename – specifies name of input file (either absolute path and name, or relative)</w:t>
+      </w:r>
+    </w:p>
+    <w:p>
+      <w:r>
+        <w:t>Optional arguments:</w:t>
+      </w:r>
+    </w:p>
+    <w:p>
+      <w:pPr>
+        <w:pStyle w:val="ListParagraph"/>
+        <w:numPr>
+          <w:ilvl w:val="0"/>
+          <w:numId w:val="4"/>
+        </w:numPr>
+      </w:pPr>
+      <w:r>
+        <w:t>-h – show help</w:t>
+      </w:r>
+    </w:p>
+    <w:p>
+      <w:pPr>
+        <w:pStyle w:val="ListParagraph"/>
+        <w:numPr>
+          <w:ilvl w:val="0"/>
+          <w:numId w:val="4"/>
+        </w:numPr>
+      </w:pPr>
+      <w:r>
+        <w:t xml:space="preserve">--risk-factor </w:t>
+      </w:r>
+      <w:r>
+        <w:t>RISK_FACTOR</w:t>
+      </w:r>
+      <w:r>
+        <w:t xml:space="preserve"> - specifies name of risk-factor column as RISK_FACTOR value. Default value is “Risk Factor”.</w:t>
+      </w:r>
+    </w:p>
+    <w:p>
+      <w:pPr>
+        <w:pStyle w:val="ListParagraph"/>
+        <w:numPr>
+          <w:ilvl w:val="0"/>
+          <w:numId w:val="4"/>
+        </w:numPr>
+      </w:pPr>
+      <w:r>
+        <w:t>--execution-time EXECUTION_TIME – specifies name of execution-time column as EXECUTION_TIME value. Default value is “Execution Time”.</w:t>
+      </w:r>
+    </w:p>
+    <w:p>
+      <w:pPr>
+        <w:pStyle w:val="ListParagraph"/>
+        <w:numPr>
+          <w:ilvl w:val="0"/>
+          <w:numId w:val="4"/>
+        </w:numPr>
+      </w:pPr>
+      <w:r>
+        <w:t xml:space="preserve">--selection </w:t>
+      </w:r>
+      <w:proofErr w:type="spellStart"/>
+      <w:r>
+        <w:t>SELECTION</w:t>
+      </w:r>
+      <w:proofErr w:type="spellEnd"/>
+      <w:r>
+        <w:t xml:space="preserve"> – specifies name of selection column as SELECTION value. Default value is “Selected”</w:t>
+      </w:r>
+    </w:p>
+    <w:p>
+      <w:pPr>
+        <w:pStyle w:val="ListParagraph"/>
+        <w:numPr>
+          <w:ilvl w:val="0"/>
+          <w:numId w:val="4"/>
+        </w:numPr>
+      </w:pPr>
+      <w:r>
+        <w:t>--time-budget TIME_BUDGET – specifies overall time budget as TIME_BUDGET value. Default value is 2500.</w:t>
+      </w:r>
+    </w:p>
+    <w:p/>
+    <w:p>
+      <w:pPr>
+        <w:pStyle w:val="Heading2"/>
+        <w:numPr>
+          <w:ilvl w:val="0"/>
+          <w:numId w:val="3"/>
+        </w:numPr>
+      </w:pPr>
+      <w:r>
+        <w:t>Input data validations</w:t>
+      </w:r>
+    </w:p>
+    <w:p/>
+    <w:p>
+      <w:r>
+        <w:t>The tool does following validations for input data:</w:t>
+      </w:r>
+    </w:p>
+    <w:p>
+      <w:pPr>
+        <w:pStyle w:val="ListParagraph"/>
+        <w:numPr>
+          <w:ilvl w:val="0"/>
+          <w:numId w:val="6"/>
+        </w:numPr>
+      </w:pPr>
+      <w:r>
+        <w:t xml:space="preserve">argument parsing of input arguments and generation of error messages in case if arguments don’t match specification. Error messages are defined in </w:t>
+      </w:r>
+      <w:proofErr w:type="spellStart"/>
+      <w:r>
+        <w:t>argparse</w:t>
+      </w:r>
+      <w:proofErr w:type="spellEnd"/>
+      <w:r>
+        <w:t xml:space="preserve"> library.</w:t>
+      </w:r>
+    </w:p>
+    <w:p>
+      <w:pPr>
+        <w:pStyle w:val="ListParagraph"/>
+        <w:numPr>
+          <w:ilvl w:val="0"/>
+          <w:numId w:val="6"/>
+        </w:numPr>
+      </w:pPr>
+      <w:r>
+        <w:t>Input filename validation.</w:t>
+      </w:r>
+    </w:p>
+    <w:p>
+      <w:pPr>
+        <w:pStyle w:val="ListParagraph"/>
+        <w:numPr>
+          <w:ilvl w:val="0"/>
+          <w:numId w:val="6"/>
+        </w:numPr>
+      </w:pPr>
+      <w:r>
+        <w:t>Validation of risk factor column existence in input file.</w:t>
+      </w:r>
+    </w:p>
+    <w:p>
+      <w:pPr>
+        <w:pStyle w:val="ListParagraph"/>
+        <w:numPr>
+          <w:ilvl w:val="0"/>
+          <w:numId w:val="6"/>
+        </w:numPr>
+      </w:pPr>
+      <w:r>
+        <w:t>Validate of execution time column existence in input file.</w:t>
+      </w:r>
+    </w:p>
+    <w:p>
+      <w:pPr>
+        <w:pStyle w:val="ListParagraph"/>
+        <w:numPr>
+          <w:ilvl w:val="0"/>
+          <w:numId w:val="6"/>
+        </w:numPr>
+      </w:pPr>
+      <w:r>
         <w:lastRenderedPageBreak/>
-        <w:t xml:space="preserve">python </w:t>
-      </w:r>
-      <w:r>
+        <w:t>Validate of selection column existence in input file.</w:t>
+      </w:r>
+    </w:p>
+    <w:p>
+      <w:pPr>
+        <w:pStyle w:val="ListParagraph"/>
+        <w:numPr>
+          <w:ilvl w:val="0"/>
+          <w:numId w:val="6"/>
+        </w:numPr>
+      </w:pPr>
+      <w:r>
+        <w:t>Validation for time budget value to be positive integer number.</w:t>
+      </w:r>
+    </w:p>
+    <w:p>
+      <w:pPr>
+        <w:pStyle w:val="ListParagraph"/>
+        <w:numPr>
+          <w:ilvl w:val="0"/>
+          <w:numId w:val="6"/>
+        </w:numPr>
+      </w:pPr>
+      <w:r>
+        <w:t>Validation of values in risk factor column to be float type (or convertible to float).</w:t>
+      </w:r>
+    </w:p>
+    <w:p>
+      <w:pPr>
+        <w:pStyle w:val="ListParagraph"/>
+        <w:numPr>
+          <w:ilvl w:val="0"/>
+          <w:numId w:val="6"/>
+        </w:numPr>
+      </w:pPr>
+      <w:r>
+        <w:t>Validation of values in execution time column to be integer values (or convertible to integer).</w:t>
+      </w:r>
+    </w:p>
+    <w:p>
+      <w:pPr>
+        <w:pStyle w:val="ListParagraph"/>
+        <w:numPr>
+          <w:ilvl w:val="0"/>
+          <w:numId w:val="6"/>
+        </w:numPr>
+      </w:pPr>
+      <w:r>
+        <w:t>Comparison of time budget and number of items with threshold values to predict possible switchover to suboptimal algorithm.</w:t>
+      </w:r>
+    </w:p>
+    <w:p/>
+    <w:p>
+      <w:pPr>
+        <w:pStyle w:val="Heading2"/>
+        <w:numPr>
+          <w:ilvl w:val="0"/>
+          <w:numId w:val="3"/>
+        </w:numPr>
+      </w:pPr>
+      <w:r>
+        <w:t>Selecting items for coverage</w:t>
+      </w:r>
+    </w:p>
+    <w:p/>
+    <w:p>
+      <w:r>
+        <w:t xml:space="preserve">Tool first tries to use optimal algorithm based on 0/1 knapsack problem resolution. </w:t>
+      </w:r>
+      <w:r>
+        <w:t xml:space="preserve">It guarantees optimal solution, i.e. a solution which produces such a set of items that has highest possible risk coverage under specified budget of time. The algorithm has O(NW) time complexity and space complexity, where N is number of items in seed file, and W is the specified time budget. In such conditions space complexity becomes the limiting factor. </w:t>
+      </w:r>
+    </w:p>
+    <w:p>
+      <w:r>
+        <w:t>In case if there are not enough resources to handle the task with optimal algorithm (it happens when we get memory exception while requesting memory for data structures), tool applies suboptimal algorithm based on greedy method. It s</w:t>
+      </w:r>
+      <w:r>
+        <w:t>orts the items in decreasing order of</w:t>
+      </w:r>
+      <w:r>
+        <w:t xml:space="preserve"> risk per execution time, and selects as many items as possible with specified budget going from highest to lowest ratios.</w:t>
+      </w:r>
+    </w:p>
+    <w:p/>
+    <w:p>
+      <w:pPr>
+        <w:pStyle w:val="Heading2"/>
+        <w:numPr>
+          <w:ilvl w:val="0"/>
+          <w:numId w:val="3"/>
+        </w:numPr>
+      </w:pPr>
+      <w:r>
+        <w:t xml:space="preserve">Output </w:t>
+      </w:r>
+    </w:p>
+    <w:p/>
+    <w:p>
+      <w:r>
+        <w:t xml:space="preserve">Output file is always </w:t>
+      </w:r>
+      <w:r>
+        <w:t>“</w:t>
+      </w:r>
+      <w:r>
+        <w:t>rbtcs_result.xls</w:t>
+      </w:r>
+      <w:r>
+        <w:t xml:space="preserve">” </w:t>
+      </w:r>
+      <w:r>
+        <w:t>file. It contains your input data with selection column filled with 0 and 1 values:</w:t>
+      </w:r>
+    </w:p>
+    <w:p>
+      <w:pPr>
+        <w:pStyle w:val="ListParagraph"/>
+        <w:numPr>
+          <w:ilvl w:val="0"/>
+          <w:numId w:val="5"/>
+        </w:numPr>
+      </w:pPr>
+      <w:r>
+        <w:t>0 – this item is not selected for coverage;</w:t>
+      </w:r>
+    </w:p>
+    <w:p>
+      <w:pPr>
+        <w:pStyle w:val="ListParagraph"/>
+        <w:numPr>
+          <w:ilvl w:val="0"/>
+          <w:numId w:val="5"/>
+        </w:numPr>
+      </w:pPr>
+      <w:r>
+        <w:t>1 – this item is selected for coverage.</w:t>
+      </w:r>
+    </w:p>
+    <w:p>
+      <w:r>
+        <w:t>In addition, the tool specifies the overall level of risk covered by selected items in out stream. This is floating value from 0 to 1.</w:t>
+      </w:r>
+    </w:p>
+    <w:p/>
+    <w:p>
+      <w:pPr>
+        <w:pStyle w:val="Heading2"/>
+        <w:numPr>
+          <w:ilvl w:val="0"/>
+          <w:numId w:val="3"/>
+        </w:numPr>
+      </w:pPr>
+      <w:r>
+        <w:t>Logging messages</w:t>
+      </w:r>
+    </w:p>
+    <w:p/>
+    <w:p>
+      <w:r>
+        <w:t>Current version has logging level set to DEBUG.</w:t>
+      </w:r>
+    </w:p>
+    <w:p>
+      <w:r>
+        <w:t>All log messages have the following format:</w:t>
+      </w:r>
+    </w:p>
+    <w:p>
+      <w:pPr>
         <w:rPr>
           <w:rFonts w:ascii="Courier New" w:hAnsi="Courier New" w:cs="Courier New"/>
         </w:rPr>
-        <w:t>rbtcs.py [</w:t>
-      </w:r>
+      </w:pPr>
       <w:r>
         <w:rPr>
           <w:rFonts w:ascii="Courier New" w:hAnsi="Courier New" w:cs="Courier New"/>
         </w:rPr>
-        <w:t xml:space="preserve">-h] [--risk-factor RISK_FACTOR] </w:t>
-      </w:r>
+        <w:t xml:space="preserve">&lt;date&gt; &lt;time&gt; - </w:t>
+      </w:r>
+      <w:proofErr w:type="spellStart"/>
       <w:r>
         <w:rPr>
           <w:rFonts w:ascii="Courier New" w:hAnsi="Courier New" w:cs="Courier New"/>
         </w:rPr>
-        <w:t>[--execution-time EXECUTION_TIME] [--selection SELECTION]</w:t>
-      </w:r>
+        <w:t>rbtcs</w:t>
+      </w:r>
+      <w:proofErr w:type="spellEnd"/>
       <w:r>
         <w:rPr>
           <w:rFonts w:ascii="Courier New" w:hAnsi="Courier New" w:cs="Courier New"/>
         </w:rPr>
-        <w:t xml:space="preserve"> </w:t>
+        <w:t xml:space="preserve"> - &lt;log leve</w:t>
       </w:r>
       <w:r>
         <w:rPr>
           <w:rFonts w:ascii="Courier New" w:hAnsi="Courier New" w:cs="Courier New"/>
         </w:rPr>
-        <w:t>[--time-budget TIME_BUDGET]</w:t>
+        <w:t>l</w:t>
       </w:r>
       <w:r>
         <w:rPr>
           <w:rFonts w:ascii="Courier New" w:hAnsi="Courier New" w:cs="Courier New"/>
         </w:rPr>
-        <w:t xml:space="preserve"> f</w:t>
-      </w:r>
-      <w:r>
+        <w:t>&gt; - &lt;log message&gt;</w:t>
+      </w:r>
+    </w:p>
+    <w:p>
+      <w:r>
+        <w:t>For example:</w:t>
+      </w:r>
+    </w:p>
+    <w:p>
+      <w:pPr>
         <w:rPr>
           <w:rFonts w:ascii="Courier New" w:hAnsi="Courier New" w:cs="Courier New"/>
         </w:rPr>
-        <w:t>ilename</w:t>
-      </w:r>
-    </w:p>
-    <w:p>
-      <w:r>
-        <w:t>Mandatory arguments:</w:t>
-      </w:r>
-    </w:p>
-    <w:p>
-      <w:pPr>
-        <w:pStyle w:val="ListParagraph"/>
-        <w:numPr>
-          <w:ilvl w:val="0"/>
-          <w:numId w:val="4"/>
-        </w:numPr>
-      </w:pPr>
-      <w:r>
-        <w:t>filename – specifies name of input file (either absolute path and name, or relative)</w:t>
-      </w:r>
-    </w:p>
-    <w:p>
-      <w:r>
-        <w:t>Optional arguments:</w:t>
-      </w:r>
-    </w:p>
-    <w:p>
-      <w:pPr>
-        <w:pStyle w:val="ListParagraph"/>
-        <w:numPr>
-          <w:ilvl w:val="0"/>
-          <w:numId w:val="4"/>
-        </w:numPr>
-      </w:pPr>
-      <w:r>
-        <w:t>-h – show help</w:t>
-      </w:r>
-    </w:p>
-    <w:p>
-      <w:pPr>
-        <w:pStyle w:val="ListParagraph"/>
-        <w:numPr>
-          <w:ilvl w:val="0"/>
-          <w:numId w:val="4"/>
-        </w:numPr>
-      </w:pPr>
-      <w:r>
-        <w:t xml:space="preserve">--risk-factor </w:t>
-      </w:r>
-      <w:r>
-        <w:t>RISK_FACTOR</w:t>
-      </w:r>
-      <w:r>
-        <w:t xml:space="preserve"> - specifies name of risk-factor column as RISK_FACTOR value. Default value is “Risk Factor”.</w:t>
-      </w:r>
-    </w:p>
-    <w:p>
-      <w:pPr>
-        <w:pStyle w:val="ListParagraph"/>
-        <w:numPr>
-          <w:ilvl w:val="0"/>
-          <w:numId w:val="4"/>
-        </w:numPr>
-      </w:pPr>
-      <w:r>
-        <w:t>--execution-time EXECUTION_TIME – specifies name of execution-time column as EXECUTION_TIME value. Default value is “Execution Time”.</w:t>
-      </w:r>
-    </w:p>
-    <w:p>
-      <w:pPr>
-        <w:pStyle w:val="ListParagraph"/>
-        <w:numPr>
-          <w:ilvl w:val="0"/>
-          <w:numId w:val="4"/>
-        </w:numPr>
-      </w:pPr>
-      <w:r>
-        <w:t xml:space="preserve">--selection </w:t>
+      </w:pPr>
+      <w:r>
+        <w:rPr>
+          <w:rFonts w:ascii="Courier New" w:hAnsi="Courier New" w:cs="Courier New"/>
+        </w:rPr>
+        <w:lastRenderedPageBreak/>
+        <w:t xml:space="preserve">2017-09-06 11:08:06,812 - </w:t>
       </w:r>
       <w:proofErr w:type="spellStart"/>
       <w:r>
-        <w:t>SELECTION</w:t>
+        <w:rPr>
+          <w:rFonts w:ascii="Courier New" w:hAnsi="Courier New" w:cs="Courier New"/>
+        </w:rPr>
+        <w:t>rbtcs</w:t>
       </w:r>
       <w:proofErr w:type="spellEnd"/>
       <w:r>
-        <w:t xml:space="preserve"> – specifies name of selection column as SELECTION value. Default value is “Selected”</w:t>
-      </w:r>
-    </w:p>
-    <w:p>
-      <w:pPr>
-        <w:pStyle w:val="ListParagraph"/>
-        <w:numPr>
-          <w:ilvl w:val="0"/>
-          <w:numId w:val="4"/>
-        </w:numPr>
-      </w:pPr>
-      <w:r>
-        <w:t>--time-budget TIME_BUDGET – specifies overall time budget as TIME_BUDGET value. Default value is 2500.</w:t>
-      </w:r>
-    </w:p>
-    <w:p/>
-    <w:p>
-      <w:pPr>
-        <w:pStyle w:val="Heading2"/>
-        <w:numPr>
-          <w:ilvl w:val="0"/>
-          <w:numId w:val="3"/>
-        </w:numPr>
-      </w:pPr>
-      <w:r>
-        <w:t>Input data validations</w:t>
-      </w:r>
-    </w:p>
-    <w:p/>
-    <w:p>
-      <w:r>
-        <w:t>The tool does following validations for input data:</w:t>
-      </w:r>
-    </w:p>
-    <w:p>
-      <w:pPr>
-        <w:pStyle w:val="ListParagraph"/>
-        <w:numPr>
-          <w:ilvl w:val="0"/>
-          <w:numId w:val="6"/>
-        </w:numPr>
-      </w:pPr>
-      <w:r>
-        <w:t xml:space="preserve">argument parsing of input arguments and generation of error messages in case if arguments don’t match specification. Error messages are defined in </w:t>
-      </w:r>
-      <w:proofErr w:type="spellStart"/>
-      <w:r>
-        <w:t>argparse</w:t>
-      </w:r>
-      <w:proofErr w:type="spellEnd"/>
-      <w:r>
-        <w:t xml:space="preserve"> library.</w:t>
-      </w:r>
-    </w:p>
-    <w:p>
-      <w:pPr>
-        <w:pStyle w:val="ListParagraph"/>
-        <w:numPr>
-          <w:ilvl w:val="0"/>
-          <w:numId w:val="6"/>
-        </w:numPr>
-      </w:pPr>
-      <w:r>
-        <w:t>Input filename validation.</w:t>
-      </w:r>
-    </w:p>
-    <w:p>
-      <w:pPr>
-        <w:pStyle w:val="ListParagraph"/>
-        <w:numPr>
-          <w:ilvl w:val="0"/>
-          <w:numId w:val="6"/>
-        </w:numPr>
-      </w:pPr>
-      <w:r>
-        <w:t>Validation of risk factor column existence in input file.</w:t>
-      </w:r>
-    </w:p>
-    <w:p>
-      <w:pPr>
-        <w:pStyle w:val="ListParagraph"/>
-        <w:numPr>
-          <w:ilvl w:val="0"/>
-          <w:numId w:val="6"/>
-        </w:numPr>
-      </w:pPr>
-      <w:r>
-        <w:t>Validate of execution time column existence in input file.</w:t>
-      </w:r>
-    </w:p>
-    <w:p>
-      <w:pPr>
-        <w:pStyle w:val="ListParagraph"/>
-        <w:numPr>
-          <w:ilvl w:val="0"/>
-          <w:numId w:val="6"/>
-        </w:numPr>
-      </w:pPr>
-      <w:r>
-        <w:t>Validate of selection column existence in input file.</w:t>
-      </w:r>
-    </w:p>
-    <w:p>
-      <w:pPr>
-        <w:pStyle w:val="ListParagraph"/>
-        <w:numPr>
-          <w:ilvl w:val="0"/>
-          <w:numId w:val="6"/>
-        </w:numPr>
-      </w:pPr>
-      <w:r>
-        <w:t>Validation for time budget value to be positive integer number.</w:t>
-      </w:r>
-    </w:p>
-    <w:p>
-      <w:pPr>
-        <w:pStyle w:val="ListParagraph"/>
-        <w:numPr>
-          <w:ilvl w:val="0"/>
-          <w:numId w:val="6"/>
-        </w:numPr>
-      </w:pPr>
-      <w:r>
-        <w:t>Validation of values in risk factor column to be float type (or convertible to float).</w:t>
-      </w:r>
-    </w:p>
-    <w:p>
-      <w:pPr>
-        <w:pStyle w:val="ListParagraph"/>
-        <w:numPr>
-          <w:ilvl w:val="0"/>
-          <w:numId w:val="6"/>
-        </w:numPr>
-      </w:pPr>
-      <w:r>
-        <w:t>Validation of values in execution time column to be integer values (or convertible to integer).</w:t>
-      </w:r>
-    </w:p>
-    <w:p>
-      <w:pPr>
-        <w:pStyle w:val="ListParagraph"/>
-        <w:numPr>
-          <w:ilvl w:val="0"/>
-          <w:numId w:val="6"/>
-        </w:numPr>
-      </w:pPr>
-      <w:r>
-        <w:t>Comparison of time budget and number of items with threshold values to predict possible switchover to suboptimal algorithm.</w:t>
-      </w:r>
-    </w:p>
-    <w:p/>
-    <w:p>
-      <w:pPr>
-        <w:pStyle w:val="Heading2"/>
-        <w:numPr>
-          <w:ilvl w:val="0"/>
-          <w:numId w:val="3"/>
-        </w:numPr>
-      </w:pPr>
-      <w:r>
-        <w:t>Selecting items for coverage</w:t>
-      </w:r>
-    </w:p>
-    <w:p/>
-    <w:p>
-      <w:r>
-        <w:t xml:space="preserve">Tool first tries to use optimal algorithm based on 0/1 knapsack problem resolution. </w:t>
-      </w:r>
-      <w:r>
-        <w:t xml:space="preserve">It guarantees optimal solution, i.e. a solution which produces such a set of items that has highest possible risk coverage under specified budget of time. The algorithm has O(NW) time complexity and space complexity, where N is number of items in seed file, and W is the specified time budget. In such conditions space complexity becomes the limiting factor. </w:t>
-      </w:r>
-    </w:p>
-    <w:p>
-      <w:r>
-        <w:lastRenderedPageBreak/>
-        <w:t>In case if there are not enough resources to handle the task with optimal algorithm (it happens when we get memory exception while requesting memory for data structures), tool applies suboptimal algorithm based on greedy method. It s</w:t>
-      </w:r>
-      <w:r>
-        <w:t>orts the items in decreasing order of</w:t>
-      </w:r>
-      <w:r>
-        <w:t xml:space="preserve"> risk per execution time, and selects as many items as possible with specified budget going from highest to lowest ratios.</w:t>
-      </w:r>
-    </w:p>
-    <w:p/>
-    <w:p>
-      <w:pPr>
-        <w:pStyle w:val="Heading2"/>
-        <w:numPr>
-          <w:ilvl w:val="0"/>
-          <w:numId w:val="3"/>
-        </w:numPr>
-      </w:pPr>
-      <w:r>
-        <w:t xml:space="preserve">Output </w:t>
-      </w:r>
-    </w:p>
-    <w:p/>
-    <w:p>
-      <w:r>
-        <w:t xml:space="preserve">Output file is always </w:t>
-      </w:r>
-      <w:r>
-        <w:t>“</w:t>
-      </w:r>
-      <w:r>
-        <w:t>rbtcs_result.xls</w:t>
-      </w:r>
-      <w:r>
-        <w:t xml:space="preserve">” </w:t>
-      </w:r>
-      <w:r>
-        <w:t>file. It contains your input data with selection column filled with 0 and 1 values:</w:t>
-      </w:r>
-      <w:bookmarkStart w:id="0" w:name="_GoBack"/>
-      <w:bookmarkEnd w:id="0"/>
-    </w:p>
-    <w:p>
-      <w:pPr>
-        <w:pStyle w:val="ListParagraph"/>
-        <w:numPr>
-          <w:ilvl w:val="0"/>
-          <w:numId w:val="5"/>
-        </w:numPr>
-      </w:pPr>
-      <w:r>
-        <w:t>0 – this item is not selected for coverage;</w:t>
-      </w:r>
-    </w:p>
-    <w:p>
-      <w:pPr>
-        <w:pStyle w:val="ListParagraph"/>
-        <w:numPr>
-          <w:ilvl w:val="0"/>
-          <w:numId w:val="5"/>
-        </w:numPr>
-      </w:pPr>
-      <w:r>
-        <w:t>1 – this item is selected for coverage.</w:t>
-      </w:r>
-    </w:p>
-    <w:p>
-      <w:r>
-        <w:t>In addition, the tool specifies the overall level of risk covered by selected items in out stream. This is floating value from 0 to 1.</w:t>
-      </w:r>
-    </w:p>
-    <w:p/>
-    <w:p>
-      <w:pPr>
-        <w:pStyle w:val="Heading2"/>
-        <w:numPr>
-          <w:ilvl w:val="0"/>
-          <w:numId w:val="3"/>
-        </w:numPr>
-      </w:pPr>
-      <w:r>
-        <w:t>Logging messages</w:t>
-      </w:r>
-    </w:p>
-    <w:p/>
-    <w:p>
-      <w:r>
-        <w:t>Current version has logging level set to DEBUG.</w:t>
-      </w:r>
-    </w:p>
-    <w:p>
-      <w:r>
-        <w:t>All log messages have the following format:</w:t>
-      </w:r>
-    </w:p>
-    <w:p>
-      <w:pPr>
         <w:rPr>
           <w:rFonts w:ascii="Courier New" w:hAnsi="Courier New" w:cs="Courier New"/>
         </w:rPr>
-      </w:pPr>
-      <w:r>
-        <w:rPr>
-          <w:rFonts w:ascii="Courier New" w:hAnsi="Courier New" w:cs="Courier New"/>
-        </w:rPr>
-        <w:t xml:space="preserve">&lt;date&gt; &lt;time&gt; - </w:t>
-      </w:r>
-      <w:proofErr w:type="spellStart"/>
-      <w:r>
-        <w:rPr>
-          <w:rFonts w:ascii="Courier New" w:hAnsi="Courier New" w:cs="Courier New"/>
-        </w:rPr>
-        <w:t>rbtcs</w:t>
-      </w:r>
-      <w:proofErr w:type="spellEnd"/>
-      <w:r>
-        <w:rPr>
-          <w:rFonts w:ascii="Courier New" w:hAnsi="Courier New" w:cs="Courier New"/>
-        </w:rPr>
-        <w:t xml:space="preserve"> - &lt;log leve</w:t>
-      </w:r>
-      <w:r>
-        <w:rPr>
-          <w:rFonts w:ascii="Courier New" w:hAnsi="Courier New" w:cs="Courier New"/>
-        </w:rPr>
-        <w:t>l</w:t>
-      </w:r>
-      <w:r>
-        <w:rPr>
-          <w:rFonts w:ascii="Courier New" w:hAnsi="Courier New" w:cs="Courier New"/>
-        </w:rPr>
-        <w:t>&gt; - &lt;log message&gt;</w:t>
-      </w:r>
-    </w:p>
-    <w:p>
-      <w:r>
-        <w:t>For example:</w:t>
-      </w:r>
-    </w:p>
-    <w:p>
-      <w:pPr>
-        <w:rPr>
-          <w:rFonts w:ascii="Courier New" w:hAnsi="Courier New" w:cs="Courier New"/>
-        </w:rPr>
-      </w:pPr>
-      <w:r>
-        <w:rPr>
-          <w:rFonts w:ascii="Courier New" w:hAnsi="Courier New" w:cs="Courier New"/>
-        </w:rPr>
-        <w:t xml:space="preserve">2017-09-06 11:08:06,812 - </w:t>
-      </w:r>
-      <w:proofErr w:type="spellStart"/>
-      <w:r>
-        <w:rPr>
-          <w:rFonts w:ascii="Courier New" w:hAnsi="Courier New" w:cs="Courier New"/>
-        </w:rPr>
-        <w:t>rbtcs</w:t>
-      </w:r>
-      <w:proofErr w:type="spellEnd"/>
-      <w:r>
-        <w:rPr>
-          <w:rFonts w:ascii="Courier New" w:hAnsi="Courier New" w:cs="Courier New"/>
-        </w:rPr>
         <w:t xml:space="preserve"> - CRITICAL - illegal input file name or file doesn't exist</w:t>
       </w:r>
     </w:p>
@@ -1247,6 +1444,8 @@
       <w:r>
         <w:t>WARNING</w:t>
       </w:r>
+      <w:bookmarkStart w:id="1" w:name="_GoBack"/>
+      <w:bookmarkEnd w:id="1"/>
     </w:p>
     <w:p>
       <w:pPr>
@@ -1433,11 +1632,7 @@
           </w:tcPr>
           <w:p>
             <w:r>
-              <w:t xml:space="preserve">Message appears when the tool found a column with the name specified in --risk-factor </w:t>
-            </w:r>
-            <w:r>
-              <w:lastRenderedPageBreak/>
-              <w:t>RISK_FACTOR argument. &lt;index&gt; is the number of the column.</w:t>
+              <w:t>Message appears when the tool found a column with the name specified in --risk-factor RISK_FACTOR argument. &lt;index&gt; is the number of the column.</w:t>
             </w:r>
           </w:p>
         </w:tc>
@@ -1449,7 +1644,6 @@
           </w:tcPr>
           <w:p>
             <w:r>
-              <w:lastRenderedPageBreak/>
               <w:t>CRITICAL</w:t>
             </w:r>
           </w:p>
@@ -1476,16 +1670,7 @@
           </w:tcPr>
           <w:p>
             <w:r>
-              <w:t>Message appears when the tool</w:t>
-            </w:r>
-            <w:r>
-              <w:t xml:space="preserve"> can’t fi</w:t>
-            </w:r>
-            <w:r>
-              <w:t>nd a column with the name specified in --risk-factor RISK_FACTOR argument</w:t>
-            </w:r>
-            <w:r>
-              <w:t>.</w:t>
+              <w:t>Message appears when the tool can’t find a column with the name specified in --risk-factor RISK_FACTOR argument.</w:t>
             </w:r>
           </w:p>
         </w:tc>
@@ -1526,19 +1711,7 @@
           </w:tcPr>
           <w:p>
             <w:r>
-              <w:t>Message appears when the tool found a column with the name specified in</w:t>
-            </w:r>
-            <w:r>
-              <w:t xml:space="preserve"> --execution-time</w:t>
-            </w:r>
-            <w:r>
-              <w:t xml:space="preserve"> </w:t>
-            </w:r>
-            <w:r>
-              <w:t>EXECUTION_TIME</w:t>
-            </w:r>
-            <w:r>
-              <w:t xml:space="preserve"> argument. &lt;index&gt; is the number of the column.</w:t>
+              <w:t>Message appears when the tool found a column with the name specified in --execution-time EXECUTION_TIME argument. &lt;index&gt; is the number of the column.</w:t>
             </w:r>
           </w:p>
         </w:tc>
@@ -1569,13 +1742,7 @@
               <w:t xml:space="preserve"> column </w:t>
             </w:r>
             <w:r>
-              <w:t>&lt;</w:t>
-            </w:r>
-            <w:r>
-              <w:t>EXECUTION_TIME</w:t>
-            </w:r>
-            <w:r>
-              <w:t>&gt;</w:t>
+              <w:t>&lt;EXECUTION_TIME&gt;</w:t>
             </w:r>
             <w:r>
               <w:t xml:space="preserve"> in input file</w:t>
@@ -1632,13 +1799,7 @@
           </w:tcPr>
           <w:p>
             <w:r>
-              <w:t xml:space="preserve">Message appears when the tool found a column with the name specified </w:t>
-            </w:r>
-            <w:r>
-              <w:t>in --selection</w:t>
-            </w:r>
-            <w:r>
-              <w:t xml:space="preserve"> </w:t>
+              <w:t xml:space="preserve">Message appears when the tool found a column with the name specified in --selection </w:t>
             </w:r>
             <w:proofErr w:type="spellStart"/>
             <w:r>
@@ -1684,13 +1845,7 @@
           </w:tcPr>
           <w:p>
             <w:r>
-              <w:t>Message appears when the tool can’t find a column with the name specified in --</w:t>
-            </w:r>
-            <w:r>
-              <w:t>selection</w:t>
-            </w:r>
-            <w:r>
-              <w:t xml:space="preserve"> </w:t>
+              <w:t xml:space="preserve">Message appears when the tool can’t find a column with the name specified in --selection </w:t>
             </w:r>
             <w:proofErr w:type="spellStart"/>
             <w:r>
@@ -1812,19 +1967,11 @@
           </w:tcPr>
           <w:p>
             <w:r>
-              <w:t xml:space="preserve">Message appears when the tool is unable to convert value of </w:t>
-            </w:r>
-            <w:r>
-              <w:t>execution time</w:t>
-            </w:r>
-            <w:r>
-              <w:t xml:space="preserve"> for test cases with index &lt;index&gt; into </w:t>
-            </w:r>
-            <w:r>
-              <w:t>integer</w:t>
-            </w:r>
-            <w:r>
-              <w:t>. &lt;index&gt; here specifies the item row number in input file. First item is assigned index of 1.</w:t>
+              <w:t xml:space="preserve">Message appears when the tool is unable to convert value of execution time for test cases with index &lt;index&gt; into integer. &lt;index&gt; here specifies </w:t>
+            </w:r>
+            <w:r>
+              <w:lastRenderedPageBreak/>
+              <w:t>the item row number in input file. First item is assigned index of 1.</w:t>
             </w:r>
           </w:p>
         </w:tc>
@@ -1836,6 +1983,7 @@
           </w:tcPr>
           <w:p>
             <w:r>
+              <w:lastRenderedPageBreak/>
               <w:t>WARNING</w:t>
             </w:r>
           </w:p>
@@ -1897,34 +2045,13 @@
           </w:tcPr>
           <w:p>
             <w:r>
-              <w:t xml:space="preserve">Message is generated when </w:t>
-            </w:r>
-            <w:r>
-              <w:t>number of items in the input file</w:t>
-            </w:r>
-            <w:r>
-              <w:t xml:space="preserve"> exceeds internal threshold </w:t>
+              <w:t xml:space="preserve">Message is generated when number of items in the input file exceeds internal threshold </w:t>
             </w:r>
             <w:r>
               <w:t>MAX_</w:t>
             </w:r>
             <w:r>
-              <w:t>TC</w:t>
-            </w:r>
-            <w:r>
-              <w:t xml:space="preserve"> (curr</w:t>
-            </w:r>
-            <w:r>
-              <w:t>ently it is equal to 300</w:t>
-            </w:r>
-            <w:r>
-              <w:t xml:space="preserve">). Such a </w:t>
-            </w:r>
-            <w:r>
-              <w:t>high number of items</w:t>
-            </w:r>
-            <w:r>
-              <w:t xml:space="preserve"> may prevent from getting optimal solution due to potentially high space complexity.</w:t>
+              <w:t>TC (currently it is equal to 300). Such a high number of items may prevent from getting optimal solution due to potentially high space complexity.</w:t>
             </w:r>
           </w:p>
         </w:tc>
@@ -2017,14 +2144,7 @@
           </w:tcPr>
           <w:p>
             <w:r>
-              <w:t>Message is generated when there was an error in XLRD library while reading input file.</w:t>
-            </w:r>
-            <w:r>
-              <w:t xml:space="preserve"> And it </w:t>
-            </w:r>
-            <w:r>
-              <w:lastRenderedPageBreak/>
-              <w:t>contains exception string returned by XLRD library for debug purposes.</w:t>
+              <w:t>Message is generated when there was an error in XLRD library while reading input file. And it contains exception string returned by XLRD library for debug purposes.</w:t>
             </w:r>
           </w:p>
         </w:tc>
@@ -2036,7 +2156,6 @@
           </w:tcPr>
           <w:p>
             <w:r>
-              <w:lastRenderedPageBreak/>
               <w:t>INFO</w:t>
             </w:r>
           </w:p>
@@ -2212,13 +2331,7 @@
           </w:tcPr>
           <w:p>
             <w:r>
-              <w:t xml:space="preserve">Message appears </w:t>
-            </w:r>
-            <w:r>
-              <w:t>when greedy algorithm completed</w:t>
-            </w:r>
-            <w:r>
-              <w:t>. &lt;covered risk&gt; value is a value of risk covered by selected items.</w:t>
+              <w:t>Message appears when greedy algorithm completed. &lt;covered risk&gt; value is a value of risk covered by selected items.</w:t>
             </w:r>
           </w:p>
         </w:tc>

</xml_diff>

<commit_message>
Functional Spec updated: autodetect header row
</commit_message>
<xml_diff>
--- a/Functional Specification.docx
+++ b/Functional Specification.docx
@@ -605,21 +605,13 @@
       </w:r>
     </w:p>
     <w:p>
-      <w:bookmarkStart w:id="0" w:name="_Hlk492975307"/>
-      <w:r>
-        <w:t>Input data file</w:t>
-      </w:r>
-      <w:r>
-        <w:t xml:space="preserve"> must contain</w:t>
-      </w:r>
-      <w:r>
-        <w:t xml:space="preserve"> a table</w:t>
-      </w:r>
-      <w:r>
-        <w:t xml:space="preserve"> with following requirements</w:t>
-      </w:r>
-      <w:r>
-        <w:t>:</w:t>
+      <w:r>
+        <w:t>Revised requirements:</w:t>
+      </w:r>
+    </w:p>
+    <w:p>
+      <w:r>
+        <w:t>Input data file must contain a table with following requirements:</w:t>
       </w:r>
     </w:p>
     <w:p>
@@ -630,10 +622,6 @@
           <w:numId w:val="1"/>
         </w:numPr>
       </w:pPr>
-      <w:r>
-        <w:t>First row of the table contains names of columns;</w:t>
-      </w:r>
-      <w:bookmarkEnd w:id="0"/>
     </w:p>
     <w:p>
       <w:pPr>
@@ -644,7 +632,10 @@
         </w:numPr>
       </w:pPr>
       <w:r>
-        <w:t>Subsequent rows contain items and information associated with them;</w:t>
+        <w:t>Data should be on the first sheet in the input file (other sheets are not processed)</w:t>
+      </w:r>
+      <w:r>
+        <w:t>;</w:t>
       </w:r>
     </w:p>
     <w:p>
@@ -656,87 +647,22 @@
         </w:numPr>
       </w:pPr>
       <w:r>
-        <w:t xml:space="preserve"> At minimum 4 columns are required: ID, risk-factor, execution-time, selection.</w:t>
-      </w:r>
-    </w:p>
-    <w:p>
-      <w:pPr>
-        <w:pStyle w:val="ListParagraph"/>
-        <w:numPr>
-          <w:ilvl w:val="1"/>
-          <w:numId w:val="1"/>
-        </w:numPr>
-      </w:pPr>
-      <w:r>
-        <w:t>ID uniquely identifies items;</w:t>
-      </w:r>
-    </w:p>
-    <w:p>
-      <w:pPr>
-        <w:pStyle w:val="ListParagraph"/>
-        <w:numPr>
-          <w:ilvl w:val="1"/>
-          <w:numId w:val="1"/>
-        </w:numPr>
-      </w:pPr>
-      <w:r>
-        <w:t>Risk-factor contains estimate of risk level associated with each item</w:t>
-      </w:r>
-      <w:r>
-        <w:t>. This is float data type (or convertible to float).</w:t>
-      </w:r>
-    </w:p>
-    <w:p>
-      <w:pPr>
-        <w:pStyle w:val="ListParagraph"/>
-        <w:numPr>
-          <w:ilvl w:val="1"/>
-          <w:numId w:val="1"/>
-        </w:numPr>
-      </w:pPr>
-      <w:r>
-        <w:t xml:space="preserve">Execution time contains estimate </w:t>
-      </w:r>
-      <w:r>
-        <w:t>of execution time for each item. This is integer data type (or convertible to integer).</w:t>
-      </w:r>
-    </w:p>
-    <w:p>
-      <w:pPr>
-        <w:pStyle w:val="ListParagraph"/>
-        <w:numPr>
-          <w:ilvl w:val="1"/>
-          <w:numId w:val="1"/>
-        </w:numPr>
-      </w:pPr>
-      <w:r>
-        <w:t>Selection column contains output results of optimization algorithm and shows which items were selected, and which not.</w:t>
-      </w:r>
-    </w:p>
-    <w:p>
-      <w:pPr>
-        <w:rPr>
-          <w:color w:val="7030A0"/>
-        </w:rPr>
-      </w:pPr>
-      <w:r>
-        <w:rPr>
-          <w:color w:val="7030A0"/>
-        </w:rPr>
-        <w:t>Revised requirements:</w:t>
-      </w:r>
-    </w:p>
-    <w:p>
-      <w:pPr>
-        <w:rPr>
-          <w:color w:val="7030A0"/>
-        </w:rPr>
-      </w:pPr>
-      <w:r>
-        <w:rPr>
-          <w:color w:val="7030A0"/>
-        </w:rPr>
-        <w:t>Input data file must contain a table with following requirements:</w:t>
+        <w:t>There should be a</w:t>
+      </w:r>
+      <w:r>
+        <w:t xml:space="preserve"> header ro</w:t>
+      </w:r>
+      <w:r>
+        <w:t xml:space="preserve">w with column names. </w:t>
+      </w:r>
+      <w:r>
+        <w:t>This can’t be the last row on a sheet. (</w:t>
+      </w:r>
+      <w:r>
+        <w:t>This row will be detected automatically: tool will search for “--risk-factor”, “--execution-time” and “--selection” cells in a common row</w:t>
+      </w:r>
+      <w:r>
+        <w:t>).</w:t>
       </w:r>
     </w:p>
     <w:p>
@@ -746,10 +672,10 @@
           <w:ilvl w:val="0"/>
           <w:numId w:val="1"/>
         </w:numPr>
-        <w:rPr>
-          <w:color w:val="7030A0"/>
-        </w:rPr>
-      </w:pPr>
+      </w:pPr>
+      <w:r>
+        <w:t>The tool interprets remaining rows in the sheet as row containing items.</w:t>
+      </w:r>
     </w:p>
     <w:p>
       <w:pPr>
@@ -758,16 +684,12 @@
           <w:ilvl w:val="0"/>
           <w:numId w:val="1"/>
         </w:numPr>
-        <w:rPr>
-          <w:color w:val="7030A0"/>
-        </w:rPr>
-      </w:pPr>
-      <w:r>
-        <w:rPr>
-          <w:color w:val="7030A0"/>
-        </w:rPr>
-        <w:lastRenderedPageBreak/>
-        <w:t>Data should be on the first sheet in the input file (other sheets are not processed)</w:t>
+      </w:pPr>
+      <w:r>
+        <w:t>Risk factor column content below header row</w:t>
+      </w:r>
+      <w:r>
+        <w:t xml:space="preserve"> should be float data type (or convertible to float).</w:t>
       </w:r>
     </w:p>
     <w:p>
@@ -777,39 +699,525 @@
           <w:ilvl w:val="0"/>
           <w:numId w:val="1"/>
         </w:numPr>
+      </w:pPr>
+      <w:r>
+        <w:t>Execution time</w:t>
+      </w:r>
+      <w:r>
+        <w:t xml:space="preserve"> </w:t>
+      </w:r>
+      <w:r>
+        <w:t xml:space="preserve">column content below header row </w:t>
+      </w:r>
+      <w:r>
+        <w:t>should be integer data type (or convertible to integer).</w:t>
+      </w:r>
+    </w:p>
+    <w:p>
+      <w:pPr>
+        <w:pStyle w:val="ListParagraph"/>
+      </w:pPr>
+    </w:p>
+    <w:p>
+      <w:pPr>
+        <w:pStyle w:val="Heading2"/>
+        <w:numPr>
+          <w:ilvl w:val="0"/>
+          <w:numId w:val="3"/>
+        </w:numPr>
+      </w:pPr>
+      <w:r>
+        <w:t>Command line arguments</w:t>
+      </w:r>
+    </w:p>
+    <w:p/>
+    <w:p>
+      <w:r>
+        <w:lastRenderedPageBreak/>
+        <w:t>Command line format:</w:t>
+      </w:r>
+    </w:p>
+    <w:p>
+      <w:pPr>
         <w:rPr>
-          <w:color w:val="7030A0"/>
+          <w:rFonts w:ascii="Courier New" w:hAnsi="Courier New" w:cs="Courier New"/>
         </w:rPr>
       </w:pPr>
       <w:r>
         <w:rPr>
-          <w:color w:val="7030A0"/>
+          <w:rFonts w:ascii="Courier New" w:hAnsi="Courier New" w:cs="Courier New"/>
         </w:rPr>
-        <w:t xml:space="preserve">There should be a raw with column names. </w:t>
+        <w:t xml:space="preserve">python </w:t>
       </w:r>
       <w:r>
         <w:rPr>
-          <w:color w:val="7030A0"/>
+          <w:rFonts w:ascii="Courier New" w:hAnsi="Courier New" w:cs="Courier New"/>
         </w:rPr>
-        <w:t>This row</w:t>
+        <w:t>rbtcs.py [</w:t>
       </w:r>
       <w:r>
         <w:rPr>
-          <w:color w:val="7030A0"/>
+          <w:rFonts w:ascii="Courier New" w:hAnsi="Courier New" w:cs="Courier New"/>
         </w:rPr>
-        <w:t xml:space="preserve"> will be detected as follow: tool will search for “--risk-factor”, “--execution-time” and “--selection”</w:t>
+        <w:t xml:space="preserve">-h] [--risk-factor RISK_FACTOR] </w:t>
       </w:r>
       <w:r>
         <w:rPr>
-          <w:color w:val="7030A0"/>
+          <w:rFonts w:ascii="Courier New" w:hAnsi="Courier New" w:cs="Courier New"/>
         </w:rPr>
-        <w:t xml:space="preserve"> cells in a common row</w:t>
+        <w:t>[--execution-time EXECUTION_TIME] [--selection SELECTION]</w:t>
       </w:r>
       <w:r>
         <w:rPr>
-          <w:color w:val="7030A0"/>
+          <w:rFonts w:ascii="Courier New" w:hAnsi="Courier New" w:cs="Courier New"/>
         </w:rPr>
+        <w:t xml:space="preserve"> </w:t>
+      </w:r>
+      <w:r>
+        <w:rPr>
+          <w:rFonts w:ascii="Courier New" w:hAnsi="Courier New" w:cs="Courier New"/>
+        </w:rPr>
+        <w:t>[--time-budget TIME_BUDGET]</w:t>
+      </w:r>
+      <w:r>
+        <w:rPr>
+          <w:rFonts w:ascii="Courier New" w:hAnsi="Courier New" w:cs="Courier New"/>
+        </w:rPr>
+        <w:t xml:space="preserve"> f</w:t>
+      </w:r>
+      <w:r>
+        <w:rPr>
+          <w:rFonts w:ascii="Courier New" w:hAnsi="Courier New" w:cs="Courier New"/>
+        </w:rPr>
+        <w:t>ilename</w:t>
+      </w:r>
+    </w:p>
+    <w:p>
+      <w:r>
+        <w:t>Mandatory arguments:</w:t>
+      </w:r>
+    </w:p>
+    <w:p>
+      <w:pPr>
+        <w:pStyle w:val="ListParagraph"/>
+        <w:numPr>
+          <w:ilvl w:val="0"/>
+          <w:numId w:val="4"/>
+        </w:numPr>
+      </w:pPr>
+      <w:r>
+        <w:t>filename – specifies name of input file (either absolute path and name, or relative)</w:t>
+      </w:r>
+    </w:p>
+    <w:p>
+      <w:r>
+        <w:t>Optional arguments:</w:t>
+      </w:r>
+    </w:p>
+    <w:p>
+      <w:pPr>
+        <w:pStyle w:val="ListParagraph"/>
+        <w:numPr>
+          <w:ilvl w:val="0"/>
+          <w:numId w:val="4"/>
+        </w:numPr>
+      </w:pPr>
+      <w:r>
+        <w:t>-h – show help</w:t>
+      </w:r>
+    </w:p>
+    <w:p>
+      <w:pPr>
+        <w:pStyle w:val="ListParagraph"/>
+        <w:numPr>
+          <w:ilvl w:val="0"/>
+          <w:numId w:val="4"/>
+        </w:numPr>
+      </w:pPr>
+      <w:r>
+        <w:t xml:space="preserve">--risk-factor </w:t>
+      </w:r>
+      <w:r>
+        <w:t>RISK_FACTOR</w:t>
+      </w:r>
+      <w:r>
+        <w:t xml:space="preserve"> - specifies name of risk-factor column as RISK_FACTOR value. Default value is “Risk Factor”.</w:t>
+      </w:r>
+    </w:p>
+    <w:p>
+      <w:pPr>
+        <w:pStyle w:val="ListParagraph"/>
+        <w:numPr>
+          <w:ilvl w:val="0"/>
+          <w:numId w:val="4"/>
+        </w:numPr>
+      </w:pPr>
+      <w:r>
+        <w:t>--execution-time EXECUTION_TIME – specifies name of execution-time column as EXECUTION_TIME value. Default value is “Execution Time”.</w:t>
+      </w:r>
+    </w:p>
+    <w:p>
+      <w:pPr>
+        <w:pStyle w:val="ListParagraph"/>
+        <w:numPr>
+          <w:ilvl w:val="0"/>
+          <w:numId w:val="4"/>
+        </w:numPr>
+      </w:pPr>
+      <w:r>
+        <w:t xml:space="preserve">--selection </w:t>
+      </w:r>
+      <w:proofErr w:type="spellStart"/>
+      <w:r>
+        <w:t>SELECTION</w:t>
+      </w:r>
+      <w:proofErr w:type="spellEnd"/>
+      <w:r>
+        <w:t xml:space="preserve"> – specifies name of selection column as SELECTION value. Default value is “Selected”</w:t>
+      </w:r>
+    </w:p>
+    <w:p>
+      <w:pPr>
+        <w:pStyle w:val="ListParagraph"/>
+        <w:numPr>
+          <w:ilvl w:val="0"/>
+          <w:numId w:val="4"/>
+        </w:numPr>
+      </w:pPr>
+      <w:r>
+        <w:t>--time-budget TIME_BUDGET – specifies overall time budget as TIME_BUDGET value. Default value is 2500.</w:t>
+      </w:r>
+    </w:p>
+    <w:p/>
+    <w:p>
+      <w:pPr>
+        <w:pStyle w:val="Heading2"/>
+        <w:numPr>
+          <w:ilvl w:val="0"/>
+          <w:numId w:val="3"/>
+        </w:numPr>
+      </w:pPr>
+      <w:r>
+        <w:t>Input data validations</w:t>
+      </w:r>
+    </w:p>
+    <w:p/>
+    <w:p>
+      <w:r>
+        <w:t>The tool does following validations for input data:</w:t>
+      </w:r>
+    </w:p>
+    <w:p>
+      <w:pPr>
+        <w:pStyle w:val="ListParagraph"/>
+        <w:numPr>
+          <w:ilvl w:val="0"/>
+          <w:numId w:val="6"/>
+        </w:numPr>
+      </w:pPr>
+      <w:r>
+        <w:t xml:space="preserve">argument parsing of input arguments and generation of error messages in case if arguments don’t match specification. Error messages are defined in </w:t>
+      </w:r>
+      <w:proofErr w:type="spellStart"/>
+      <w:r>
+        <w:t>argparse</w:t>
+      </w:r>
+      <w:proofErr w:type="spellEnd"/>
+      <w:r>
+        <w:t xml:space="preserve"> library.</w:t>
+      </w:r>
+    </w:p>
+    <w:p>
+      <w:pPr>
+        <w:pStyle w:val="ListParagraph"/>
+        <w:numPr>
+          <w:ilvl w:val="0"/>
+          <w:numId w:val="6"/>
+        </w:numPr>
+      </w:pPr>
+      <w:r>
+        <w:t>Input filename validation</w:t>
+      </w:r>
+      <w:r>
+        <w:t xml:space="preserve"> (if the path is valid and file exists)</w:t>
+      </w:r>
+      <w:r>
         <w:t>.</w:t>
+      </w:r>
+    </w:p>
+    <w:p>
+      <w:pPr>
+        <w:pStyle w:val="ListParagraph"/>
+        <w:numPr>
+          <w:ilvl w:val="0"/>
+          <w:numId w:val="6"/>
+        </w:numPr>
+      </w:pPr>
+      <w:r>
+        <w:t>Validation of a header row existence in an input file (i.e. a row which contains cells with risk factor, execution time and selection column names).</w:t>
+      </w:r>
+    </w:p>
+    <w:p>
+      <w:pPr>
+        <w:pStyle w:val="ListParagraph"/>
+        <w:numPr>
+          <w:ilvl w:val="0"/>
+          <w:numId w:val="6"/>
+        </w:numPr>
+      </w:pPr>
+      <w:r>
+        <w:t>Validation for time budget value to be positive integer number.</w:t>
+      </w:r>
+    </w:p>
+    <w:p>
+      <w:pPr>
+        <w:pStyle w:val="ListParagraph"/>
+        <w:numPr>
+          <w:ilvl w:val="0"/>
+          <w:numId w:val="6"/>
+        </w:numPr>
+      </w:pPr>
+      <w:r>
+        <w:t>Validation of values in risk factor column to be float type (or convertible to float).</w:t>
+      </w:r>
+    </w:p>
+    <w:p>
+      <w:pPr>
+        <w:pStyle w:val="ListParagraph"/>
+        <w:numPr>
+          <w:ilvl w:val="0"/>
+          <w:numId w:val="6"/>
+        </w:numPr>
+      </w:pPr>
+      <w:r>
+        <w:t>Validation of values in execution time column to be integer values (or convertible to integer).</w:t>
+      </w:r>
+    </w:p>
+    <w:p>
+      <w:pPr>
+        <w:pStyle w:val="ListParagraph"/>
+        <w:numPr>
+          <w:ilvl w:val="0"/>
+          <w:numId w:val="6"/>
+        </w:numPr>
+      </w:pPr>
+      <w:r>
+        <w:t>Comparison of time budget and number of items with threshold values to predict possible switchover to suboptimal algorithm.</w:t>
+      </w:r>
+    </w:p>
+    <w:p/>
+    <w:p>
+      <w:pPr>
+        <w:pStyle w:val="Heading2"/>
+        <w:numPr>
+          <w:ilvl w:val="0"/>
+          <w:numId w:val="3"/>
+        </w:numPr>
+      </w:pPr>
+      <w:r>
+        <w:t>Selecting items for coverage</w:t>
+      </w:r>
+    </w:p>
+    <w:p/>
+    <w:p>
+      <w:r>
+        <w:t xml:space="preserve">Tool first tries to use optimal algorithm based on 0/1 knapsack problem resolution. </w:t>
+      </w:r>
+      <w:r>
+        <w:t xml:space="preserve">It guarantees optimal solution, i.e. a solution which produces such a set of items that has highest possible risk coverage under specified budget of time. The algorithm has O(NW) time complexity and space </w:t>
+      </w:r>
+      <w:r>
+        <w:lastRenderedPageBreak/>
+        <w:t xml:space="preserve">complexity, where N is number of items in seed file, and W is the specified time budget. In such conditions space complexity becomes the limiting factor. </w:t>
+      </w:r>
+    </w:p>
+    <w:p>
+      <w:r>
+        <w:t xml:space="preserve">In case if there are not enough resources to handle the task with optimal algorithm (it happens when </w:t>
+      </w:r>
+      <w:r>
+        <w:t>tool</w:t>
+      </w:r>
+      <w:r>
+        <w:t xml:space="preserve"> </w:t>
+      </w:r>
+      <w:r>
+        <w:t>catches</w:t>
+      </w:r>
+      <w:r>
+        <w:t xml:space="preserve"> memory exception while requesting memory for data structures), tool applies suboptimal algorithm based on greedy method. It s</w:t>
+      </w:r>
+      <w:r>
+        <w:t>orts the items in decreasing order of</w:t>
+      </w:r>
+      <w:r>
+        <w:t xml:space="preserve"> risk per execution time, and selects as many items as possible with specified budget going from highest to lowest ratios.</w:t>
+      </w:r>
+    </w:p>
+    <w:p/>
+    <w:p>
+      <w:pPr>
+        <w:pStyle w:val="Heading2"/>
+        <w:numPr>
+          <w:ilvl w:val="0"/>
+          <w:numId w:val="3"/>
+        </w:numPr>
+      </w:pPr>
+      <w:r>
+        <w:t xml:space="preserve">Output </w:t>
+      </w:r>
+    </w:p>
+    <w:p/>
+    <w:p>
+      <w:r>
+        <w:t xml:space="preserve">Output file is always </w:t>
+      </w:r>
+      <w:r>
+        <w:t>“</w:t>
+      </w:r>
+      <w:r>
+        <w:t>rbtcs_result.xls</w:t>
+      </w:r>
+      <w:r>
+        <w:t xml:space="preserve">” </w:t>
+      </w:r>
+      <w:r>
+        <w:t>file. It contains your input data with selection column filled with 0 and 1 values:</w:t>
+      </w:r>
+    </w:p>
+    <w:p>
+      <w:pPr>
+        <w:pStyle w:val="ListParagraph"/>
+        <w:numPr>
+          <w:ilvl w:val="0"/>
+          <w:numId w:val="5"/>
+        </w:numPr>
+      </w:pPr>
+      <w:r>
+        <w:t>0 – this item is not selected for coverage;</w:t>
+      </w:r>
+    </w:p>
+    <w:p>
+      <w:pPr>
+        <w:pStyle w:val="ListParagraph"/>
+        <w:numPr>
+          <w:ilvl w:val="0"/>
+          <w:numId w:val="5"/>
+        </w:numPr>
+      </w:pPr>
+      <w:r>
+        <w:t>1 – this item is selected for coverage.</w:t>
+      </w:r>
+    </w:p>
+    <w:p>
+      <w:r>
+        <w:t>In addition, the tool specifies the overall level of risk covered by selected items in out</w:t>
+      </w:r>
+      <w:r>
+        <w:t>put</w:t>
+      </w:r>
+      <w:r>
+        <w:t xml:space="preserve"> stream. This is floating value from 0 to 1.</w:t>
+      </w:r>
+    </w:p>
+    <w:p/>
+    <w:p>
+      <w:pPr>
+        <w:pStyle w:val="Heading2"/>
+        <w:numPr>
+          <w:ilvl w:val="0"/>
+          <w:numId w:val="3"/>
+        </w:numPr>
+      </w:pPr>
+      <w:r>
+        <w:t>Logging messages</w:t>
+      </w:r>
+    </w:p>
+    <w:p/>
+    <w:p>
+      <w:r>
+        <w:t>Current version has logging level set to DEBUG.</w:t>
+      </w:r>
+    </w:p>
+    <w:p>
+      <w:r>
+        <w:t>All log messages have the following format:</w:t>
+      </w:r>
+    </w:p>
+    <w:p>
+      <w:pPr>
+        <w:rPr>
+          <w:rFonts w:ascii="Courier New" w:hAnsi="Courier New" w:cs="Courier New"/>
+        </w:rPr>
+      </w:pPr>
+      <w:r>
+        <w:rPr>
+          <w:rFonts w:ascii="Courier New" w:hAnsi="Courier New" w:cs="Courier New"/>
+        </w:rPr>
+        <w:t xml:space="preserve">&lt;date&gt; &lt;time&gt; - </w:t>
+      </w:r>
+      <w:proofErr w:type="spellStart"/>
+      <w:r>
+        <w:rPr>
+          <w:rFonts w:ascii="Courier New" w:hAnsi="Courier New" w:cs="Courier New"/>
+        </w:rPr>
+        <w:t>rbtcs</w:t>
+      </w:r>
+      <w:proofErr w:type="spellEnd"/>
+      <w:r>
+        <w:rPr>
+          <w:rFonts w:ascii="Courier New" w:hAnsi="Courier New" w:cs="Courier New"/>
+        </w:rPr>
+        <w:t xml:space="preserve"> - &lt;log leve</w:t>
+      </w:r>
+      <w:r>
+        <w:rPr>
+          <w:rFonts w:ascii="Courier New" w:hAnsi="Courier New" w:cs="Courier New"/>
+        </w:rPr>
+        <w:t>l</w:t>
+      </w:r>
+      <w:r>
+        <w:rPr>
+          <w:rFonts w:ascii="Courier New" w:hAnsi="Courier New" w:cs="Courier New"/>
+        </w:rPr>
+        <w:t>&gt; - &lt;log message&gt;</w:t>
+      </w:r>
+    </w:p>
+    <w:p>
+      <w:r>
+        <w:t>For example:</w:t>
+      </w:r>
+    </w:p>
+    <w:p>
+      <w:pPr>
+        <w:rPr>
+          <w:rFonts w:ascii="Courier New" w:hAnsi="Courier New" w:cs="Courier New"/>
+        </w:rPr>
+      </w:pPr>
+      <w:r>
+        <w:rPr>
+          <w:rFonts w:ascii="Courier New" w:hAnsi="Courier New" w:cs="Courier New"/>
+        </w:rPr>
+        <w:t xml:space="preserve">2017-09-06 11:08:06,812 - </w:t>
+      </w:r>
+      <w:proofErr w:type="spellStart"/>
+      <w:r>
+        <w:rPr>
+          <w:rFonts w:ascii="Courier New" w:hAnsi="Courier New" w:cs="Courier New"/>
+        </w:rPr>
+        <w:t>rbtcs</w:t>
+      </w:r>
+      <w:proofErr w:type="spellEnd"/>
+      <w:r>
+        <w:rPr>
+          <w:rFonts w:ascii="Courier New" w:hAnsi="Courier New" w:cs="Courier New"/>
+        </w:rPr>
+        <w:t xml:space="preserve"> - CRITICAL - illegal input file name or file doesn't exist</w:t>
+      </w:r>
+    </w:p>
+    <w:p>
+      <w:r>
+        <w:t xml:space="preserve">There are 6 log levels: </w:t>
       </w:r>
     </w:p>
     <w:p>
@@ -819,33 +1227,9 @@
           <w:ilvl w:val="0"/>
           <w:numId w:val="1"/>
         </w:numPr>
-        <w:rPr>
-          <w:color w:val="7030A0"/>
-        </w:rPr>
-      </w:pPr>
-      <w:r>
-        <w:rPr>
-          <w:color w:val="7030A0"/>
-        </w:rPr>
-        <w:t xml:space="preserve">Then the tool will check --risk-factor column content under detected cell with header. </w:t>
-      </w:r>
-      <w:r>
-        <w:rPr>
-          <w:color w:val="7030A0"/>
-        </w:rPr>
-        <w:t xml:space="preserve">This </w:t>
-      </w:r>
-      <w:r>
-        <w:rPr>
-          <w:color w:val="7030A0"/>
-        </w:rPr>
-        <w:t>should be</w:t>
-      </w:r>
-      <w:r>
-        <w:rPr>
-          <w:color w:val="7030A0"/>
-        </w:rPr>
-        <w:t xml:space="preserve"> float data type (or convertible to float).</w:t>
+      </w:pPr>
+      <w:r>
+        <w:t>CRITICAL</w:t>
       </w:r>
     </w:p>
     <w:p>
@@ -855,33 +1239,9 @@
           <w:ilvl w:val="0"/>
           <w:numId w:val="1"/>
         </w:numPr>
-        <w:rPr>
-          <w:color w:val="7030A0"/>
-        </w:rPr>
-      </w:pPr>
-      <w:r>
-        <w:rPr>
-          <w:color w:val="7030A0"/>
-        </w:rPr>
-        <w:t xml:space="preserve">Tool will check –execution-time column content under detected cell with header. </w:t>
-      </w:r>
-      <w:r>
-        <w:rPr>
-          <w:color w:val="7030A0"/>
-        </w:rPr>
-        <w:t xml:space="preserve">This </w:t>
-      </w:r>
-      <w:r>
-        <w:rPr>
-          <w:color w:val="7030A0"/>
-        </w:rPr>
-        <w:t>should be</w:t>
-      </w:r>
-      <w:r>
-        <w:rPr>
-          <w:color w:val="7030A0"/>
-        </w:rPr>
-        <w:t xml:space="preserve"> integer data type (or convertible to integer).</w:t>
+      </w:pPr>
+      <w:r>
+        <w:t>ERROR</w:t>
       </w:r>
     </w:p>
     <w:p>
@@ -891,561 +1251,10 @@
           <w:ilvl w:val="0"/>
           <w:numId w:val="1"/>
         </w:numPr>
-        <w:rPr>
-          <w:color w:val="7030A0"/>
-        </w:rPr>
-      </w:pPr>
-      <w:r>
-        <w:rPr>
-          <w:color w:val="7030A0"/>
-        </w:rPr>
-        <w:t>Then tool will build intersection of detected data (i.e. those rows which have valid both risk and time values), count and log number of detected items (test cases / functional requirements), and proceed future calculation with that data.</w:t>
-      </w:r>
-    </w:p>
-    <w:p>
-      <w:pPr>
-        <w:pStyle w:val="ListParagraph"/>
-        <w:rPr>
-          <w:color w:val="7030A0"/>
-        </w:rPr>
-      </w:pPr>
-    </w:p>
-    <w:p>
-      <w:pPr>
-        <w:pStyle w:val="Heading2"/>
-        <w:numPr>
-          <w:ilvl w:val="0"/>
-          <w:numId w:val="3"/>
-        </w:numPr>
-      </w:pPr>
-      <w:r>
-        <w:t>Command line arguments</w:t>
-      </w:r>
-    </w:p>
-    <w:p/>
-    <w:p>
-      <w:r>
-        <w:t>Command line format:</w:t>
-      </w:r>
-    </w:p>
-    <w:p>
-      <w:pPr>
-        <w:rPr>
-          <w:rFonts w:ascii="Courier New" w:hAnsi="Courier New" w:cs="Courier New"/>
-        </w:rPr>
-      </w:pPr>
-      <w:r>
-        <w:rPr>
-          <w:rFonts w:ascii="Courier New" w:hAnsi="Courier New" w:cs="Courier New"/>
-        </w:rPr>
-        <w:t xml:space="preserve">python </w:t>
-      </w:r>
-      <w:r>
-        <w:rPr>
-          <w:rFonts w:ascii="Courier New" w:hAnsi="Courier New" w:cs="Courier New"/>
-        </w:rPr>
-        <w:t>rbtcs.py [</w:t>
-      </w:r>
-      <w:r>
-        <w:rPr>
-          <w:rFonts w:ascii="Courier New" w:hAnsi="Courier New" w:cs="Courier New"/>
-        </w:rPr>
-        <w:t xml:space="preserve">-h] [--risk-factor RISK_FACTOR] </w:t>
-      </w:r>
-      <w:r>
-        <w:rPr>
-          <w:rFonts w:ascii="Courier New" w:hAnsi="Courier New" w:cs="Courier New"/>
-        </w:rPr>
-        <w:t>[--execution-time EXECUTION_TIME] [--selection SELECTION]</w:t>
-      </w:r>
-      <w:r>
-        <w:rPr>
-          <w:rFonts w:ascii="Courier New" w:hAnsi="Courier New" w:cs="Courier New"/>
-        </w:rPr>
-        <w:t xml:space="preserve"> </w:t>
-      </w:r>
-      <w:r>
-        <w:rPr>
-          <w:rFonts w:ascii="Courier New" w:hAnsi="Courier New" w:cs="Courier New"/>
-        </w:rPr>
-        <w:t>[--time-budget TIME_BUDGET]</w:t>
-      </w:r>
-      <w:r>
-        <w:rPr>
-          <w:rFonts w:ascii="Courier New" w:hAnsi="Courier New" w:cs="Courier New"/>
-        </w:rPr>
-        <w:t xml:space="preserve"> f</w:t>
-      </w:r>
-      <w:r>
-        <w:rPr>
-          <w:rFonts w:ascii="Courier New" w:hAnsi="Courier New" w:cs="Courier New"/>
-        </w:rPr>
-        <w:t>ilename</w:t>
-      </w:r>
-    </w:p>
-    <w:p>
-      <w:r>
-        <w:t>Mandatory arguments:</w:t>
-      </w:r>
-    </w:p>
-    <w:p>
-      <w:pPr>
-        <w:pStyle w:val="ListParagraph"/>
-        <w:numPr>
-          <w:ilvl w:val="0"/>
-          <w:numId w:val="4"/>
-        </w:numPr>
-      </w:pPr>
-      <w:r>
-        <w:t>filename – specifies name of input file (either absolute path and name, or relative)</w:t>
-      </w:r>
-    </w:p>
-    <w:p>
-      <w:r>
-        <w:t>Optional arguments:</w:t>
-      </w:r>
-    </w:p>
-    <w:p>
-      <w:pPr>
-        <w:pStyle w:val="ListParagraph"/>
-        <w:numPr>
-          <w:ilvl w:val="0"/>
-          <w:numId w:val="4"/>
-        </w:numPr>
-      </w:pPr>
-      <w:r>
-        <w:t>-h – show help</w:t>
-      </w:r>
-    </w:p>
-    <w:p>
-      <w:pPr>
-        <w:pStyle w:val="ListParagraph"/>
-        <w:numPr>
-          <w:ilvl w:val="0"/>
-          <w:numId w:val="4"/>
-        </w:numPr>
-      </w:pPr>
-      <w:r>
-        <w:t xml:space="preserve">--risk-factor </w:t>
-      </w:r>
-      <w:r>
-        <w:t>RISK_FACTOR</w:t>
-      </w:r>
-      <w:r>
-        <w:t xml:space="preserve"> - specifies name of risk-factor column as RISK_FACTOR value. Default value is “Risk Factor”.</w:t>
-      </w:r>
-    </w:p>
-    <w:p>
-      <w:pPr>
-        <w:pStyle w:val="ListParagraph"/>
-        <w:numPr>
-          <w:ilvl w:val="0"/>
-          <w:numId w:val="4"/>
-        </w:numPr>
-      </w:pPr>
-      <w:r>
-        <w:t>--execution-time EXECUTION_TIME – specifies name of execution-time column as EXECUTION_TIME value. Default value is “Execution Time”.</w:t>
-      </w:r>
-    </w:p>
-    <w:p>
-      <w:pPr>
-        <w:pStyle w:val="ListParagraph"/>
-        <w:numPr>
-          <w:ilvl w:val="0"/>
-          <w:numId w:val="4"/>
-        </w:numPr>
-      </w:pPr>
-      <w:r>
-        <w:t xml:space="preserve">--selection </w:t>
-      </w:r>
-      <w:proofErr w:type="spellStart"/>
-      <w:r>
-        <w:t>SELECTION</w:t>
-      </w:r>
-      <w:proofErr w:type="spellEnd"/>
-      <w:r>
-        <w:t xml:space="preserve"> – specifies name of selection column as SELECTION value. Default value is “Selected”</w:t>
-      </w:r>
-    </w:p>
-    <w:p>
-      <w:pPr>
-        <w:pStyle w:val="ListParagraph"/>
-        <w:numPr>
-          <w:ilvl w:val="0"/>
-          <w:numId w:val="4"/>
-        </w:numPr>
-      </w:pPr>
-      <w:r>
-        <w:t>--time-budget TIME_BUDGET – specifies overall time budget as TIME_BUDGET value. Default value is 2500.</w:t>
-      </w:r>
-    </w:p>
-    <w:p/>
-    <w:p>
-      <w:pPr>
-        <w:pStyle w:val="Heading2"/>
-        <w:numPr>
-          <w:ilvl w:val="0"/>
-          <w:numId w:val="3"/>
-        </w:numPr>
-      </w:pPr>
-      <w:r>
-        <w:t>Input data validations</w:t>
-      </w:r>
-    </w:p>
-    <w:p/>
-    <w:p>
-      <w:r>
-        <w:t>The tool does following validations for input data:</w:t>
-      </w:r>
-    </w:p>
-    <w:p>
-      <w:pPr>
-        <w:pStyle w:val="ListParagraph"/>
-        <w:numPr>
-          <w:ilvl w:val="0"/>
-          <w:numId w:val="6"/>
-        </w:numPr>
-      </w:pPr>
-      <w:r>
-        <w:t xml:space="preserve">argument parsing of input arguments and generation of error messages in case if arguments don’t match specification. Error messages are defined in </w:t>
-      </w:r>
-      <w:proofErr w:type="spellStart"/>
-      <w:r>
-        <w:t>argparse</w:t>
-      </w:r>
-      <w:proofErr w:type="spellEnd"/>
-      <w:r>
-        <w:t xml:space="preserve"> library.</w:t>
-      </w:r>
-    </w:p>
-    <w:p>
-      <w:pPr>
-        <w:pStyle w:val="ListParagraph"/>
-        <w:numPr>
-          <w:ilvl w:val="0"/>
-          <w:numId w:val="6"/>
-        </w:numPr>
-      </w:pPr>
-      <w:r>
-        <w:t>Input filename validation.</w:t>
-      </w:r>
-    </w:p>
-    <w:p>
-      <w:pPr>
-        <w:pStyle w:val="ListParagraph"/>
-        <w:numPr>
-          <w:ilvl w:val="0"/>
-          <w:numId w:val="6"/>
-        </w:numPr>
-      </w:pPr>
-      <w:r>
-        <w:t>Validation of risk factor column existence in input file.</w:t>
-      </w:r>
-    </w:p>
-    <w:p>
-      <w:pPr>
-        <w:pStyle w:val="ListParagraph"/>
-        <w:numPr>
-          <w:ilvl w:val="0"/>
-          <w:numId w:val="6"/>
-        </w:numPr>
-      </w:pPr>
-      <w:r>
-        <w:t>Validate of execution time column existence in input file.</w:t>
-      </w:r>
-    </w:p>
-    <w:p>
-      <w:pPr>
-        <w:pStyle w:val="ListParagraph"/>
-        <w:numPr>
-          <w:ilvl w:val="0"/>
-          <w:numId w:val="6"/>
-        </w:numPr>
-      </w:pPr>
-      <w:r>
-        <w:lastRenderedPageBreak/>
-        <w:t>Validate of selection column existence in input file.</w:t>
-      </w:r>
-    </w:p>
-    <w:p>
-      <w:pPr>
-        <w:pStyle w:val="ListParagraph"/>
-        <w:numPr>
-          <w:ilvl w:val="0"/>
-          <w:numId w:val="6"/>
-        </w:numPr>
-      </w:pPr>
-      <w:r>
-        <w:t>Validation for time budget value to be positive integer number.</w:t>
-      </w:r>
-    </w:p>
-    <w:p>
-      <w:pPr>
-        <w:pStyle w:val="ListParagraph"/>
-        <w:numPr>
-          <w:ilvl w:val="0"/>
-          <w:numId w:val="6"/>
-        </w:numPr>
-      </w:pPr>
-      <w:r>
-        <w:t>Validation of values in risk factor column to be float type (or convertible to float).</w:t>
-      </w:r>
-    </w:p>
-    <w:p>
-      <w:pPr>
-        <w:pStyle w:val="ListParagraph"/>
-        <w:numPr>
-          <w:ilvl w:val="0"/>
-          <w:numId w:val="6"/>
-        </w:numPr>
-      </w:pPr>
-      <w:r>
-        <w:t>Validation of values in execution time column to be integer values (or convertible to integer).</w:t>
-      </w:r>
-    </w:p>
-    <w:p>
-      <w:pPr>
-        <w:pStyle w:val="ListParagraph"/>
-        <w:numPr>
-          <w:ilvl w:val="0"/>
-          <w:numId w:val="6"/>
-        </w:numPr>
-      </w:pPr>
-      <w:r>
-        <w:t>Comparison of time budget and number of items with threshold values to predict possible switchover to suboptimal algorithm.</w:t>
-      </w:r>
-    </w:p>
-    <w:p/>
-    <w:p>
-      <w:pPr>
-        <w:pStyle w:val="Heading2"/>
-        <w:numPr>
-          <w:ilvl w:val="0"/>
-          <w:numId w:val="3"/>
-        </w:numPr>
-      </w:pPr>
-      <w:r>
-        <w:t>Selecting items for coverage</w:t>
-      </w:r>
-    </w:p>
-    <w:p/>
-    <w:p>
-      <w:r>
-        <w:t xml:space="preserve">Tool first tries to use optimal algorithm based on 0/1 knapsack problem resolution. </w:t>
-      </w:r>
-      <w:r>
-        <w:t xml:space="preserve">It guarantees optimal solution, i.e. a solution which produces such a set of items that has highest possible risk coverage under specified budget of time. The algorithm has O(NW) time complexity and space complexity, where N is number of items in seed file, and W is the specified time budget. In such conditions space complexity becomes the limiting factor. </w:t>
-      </w:r>
-    </w:p>
-    <w:p>
-      <w:r>
-        <w:t>In case if there are not enough resources to handle the task with optimal algorithm (it happens when we get memory exception while requesting memory for data structures), tool applies suboptimal algorithm based on greedy method. It s</w:t>
-      </w:r>
-      <w:r>
-        <w:t>orts the items in decreasing order of</w:t>
-      </w:r>
-      <w:r>
-        <w:t xml:space="preserve"> risk per execution time, and selects as many items as possible with specified budget going from highest to lowest ratios.</w:t>
-      </w:r>
-    </w:p>
-    <w:p/>
-    <w:p>
-      <w:pPr>
-        <w:pStyle w:val="Heading2"/>
-        <w:numPr>
-          <w:ilvl w:val="0"/>
-          <w:numId w:val="3"/>
-        </w:numPr>
-      </w:pPr>
-      <w:r>
-        <w:t xml:space="preserve">Output </w:t>
-      </w:r>
-    </w:p>
-    <w:p/>
-    <w:p>
-      <w:r>
-        <w:t xml:space="preserve">Output file is always </w:t>
-      </w:r>
-      <w:r>
-        <w:t>“</w:t>
-      </w:r>
-      <w:r>
-        <w:t>rbtcs_result.xls</w:t>
-      </w:r>
-      <w:r>
-        <w:t xml:space="preserve">” </w:t>
-      </w:r>
-      <w:r>
-        <w:t>file. It contains your input data with selection column filled with 0 and 1 values:</w:t>
-      </w:r>
-    </w:p>
-    <w:p>
-      <w:pPr>
-        <w:pStyle w:val="ListParagraph"/>
-        <w:numPr>
-          <w:ilvl w:val="0"/>
-          <w:numId w:val="5"/>
-        </w:numPr>
-      </w:pPr>
-      <w:r>
-        <w:t>0 – this item is not selected for coverage;</w:t>
-      </w:r>
-    </w:p>
-    <w:p>
-      <w:pPr>
-        <w:pStyle w:val="ListParagraph"/>
-        <w:numPr>
-          <w:ilvl w:val="0"/>
-          <w:numId w:val="5"/>
-        </w:numPr>
-      </w:pPr>
-      <w:r>
-        <w:t>1 – this item is selected for coverage.</w:t>
-      </w:r>
-    </w:p>
-    <w:p>
-      <w:r>
-        <w:t>In addition, the tool specifies the overall level of risk covered by selected items in out stream. This is floating value from 0 to 1.</w:t>
-      </w:r>
-    </w:p>
-    <w:p/>
-    <w:p>
-      <w:pPr>
-        <w:pStyle w:val="Heading2"/>
-        <w:numPr>
-          <w:ilvl w:val="0"/>
-          <w:numId w:val="3"/>
-        </w:numPr>
-      </w:pPr>
-      <w:r>
-        <w:t>Logging messages</w:t>
-      </w:r>
-    </w:p>
-    <w:p/>
-    <w:p>
-      <w:r>
-        <w:t>Current version has logging level set to DEBUG.</w:t>
-      </w:r>
-    </w:p>
-    <w:p>
-      <w:r>
-        <w:t>All log messages have the following format:</w:t>
-      </w:r>
-    </w:p>
-    <w:p>
-      <w:pPr>
-        <w:rPr>
-          <w:rFonts w:ascii="Courier New" w:hAnsi="Courier New" w:cs="Courier New"/>
-        </w:rPr>
-      </w:pPr>
-      <w:r>
-        <w:rPr>
-          <w:rFonts w:ascii="Courier New" w:hAnsi="Courier New" w:cs="Courier New"/>
-        </w:rPr>
-        <w:t xml:space="preserve">&lt;date&gt; &lt;time&gt; - </w:t>
-      </w:r>
-      <w:proofErr w:type="spellStart"/>
-      <w:r>
-        <w:rPr>
-          <w:rFonts w:ascii="Courier New" w:hAnsi="Courier New" w:cs="Courier New"/>
-        </w:rPr>
-        <w:t>rbtcs</w:t>
-      </w:r>
-      <w:proofErr w:type="spellEnd"/>
-      <w:r>
-        <w:rPr>
-          <w:rFonts w:ascii="Courier New" w:hAnsi="Courier New" w:cs="Courier New"/>
-        </w:rPr>
-        <w:t xml:space="preserve"> - &lt;log leve</w:t>
-      </w:r>
-      <w:r>
-        <w:rPr>
-          <w:rFonts w:ascii="Courier New" w:hAnsi="Courier New" w:cs="Courier New"/>
-        </w:rPr>
-        <w:t>l</w:t>
-      </w:r>
-      <w:r>
-        <w:rPr>
-          <w:rFonts w:ascii="Courier New" w:hAnsi="Courier New" w:cs="Courier New"/>
-        </w:rPr>
-        <w:t>&gt; - &lt;log message&gt;</w:t>
-      </w:r>
-    </w:p>
-    <w:p>
-      <w:r>
-        <w:t>For example:</w:t>
-      </w:r>
-    </w:p>
-    <w:p>
-      <w:pPr>
-        <w:rPr>
-          <w:rFonts w:ascii="Courier New" w:hAnsi="Courier New" w:cs="Courier New"/>
-        </w:rPr>
-      </w:pPr>
-      <w:r>
-        <w:rPr>
-          <w:rFonts w:ascii="Courier New" w:hAnsi="Courier New" w:cs="Courier New"/>
-        </w:rPr>
-        <w:lastRenderedPageBreak/>
-        <w:t xml:space="preserve">2017-09-06 11:08:06,812 - </w:t>
-      </w:r>
-      <w:proofErr w:type="spellStart"/>
-      <w:r>
-        <w:rPr>
-          <w:rFonts w:ascii="Courier New" w:hAnsi="Courier New" w:cs="Courier New"/>
-        </w:rPr>
-        <w:t>rbtcs</w:t>
-      </w:r>
-      <w:proofErr w:type="spellEnd"/>
-      <w:r>
-        <w:rPr>
-          <w:rFonts w:ascii="Courier New" w:hAnsi="Courier New" w:cs="Courier New"/>
-        </w:rPr>
-        <w:t xml:space="preserve"> - CRITICAL - illegal input file name or file doesn't exist</w:t>
-      </w:r>
-    </w:p>
-    <w:p>
-      <w:r>
-        <w:t xml:space="preserve">There are 6 log levels: </w:t>
-      </w:r>
-    </w:p>
-    <w:p>
-      <w:pPr>
-        <w:pStyle w:val="ListParagraph"/>
-        <w:numPr>
-          <w:ilvl w:val="0"/>
-          <w:numId w:val="1"/>
-        </w:numPr>
-      </w:pPr>
-      <w:r>
-        <w:t>CRITICAL</w:t>
-      </w:r>
-    </w:p>
-    <w:p>
-      <w:pPr>
-        <w:pStyle w:val="ListParagraph"/>
-        <w:numPr>
-          <w:ilvl w:val="0"/>
-          <w:numId w:val="1"/>
-        </w:numPr>
-      </w:pPr>
-      <w:r>
-        <w:t>ERROR</w:t>
-      </w:r>
-    </w:p>
-    <w:p>
-      <w:pPr>
-        <w:pStyle w:val="ListParagraph"/>
-        <w:numPr>
-          <w:ilvl w:val="0"/>
-          <w:numId w:val="1"/>
-        </w:numPr>
       </w:pPr>
       <w:r>
         <w:t>WARNING</w:t>
       </w:r>
-      <w:bookmarkStart w:id="1" w:name="_GoBack"/>
-      <w:bookmarkEnd w:id="1"/>
     </w:p>
     <w:p>
       <w:pPr>
@@ -1502,7 +1311,7 @@
       <w:tr>
         <w:tc>
           <w:tcPr>
-            <w:tcW w:w="1008" w:type="dxa"/>
+            <w:tcW w:w="1137" w:type="dxa"/>
           </w:tcPr>
           <w:p>
             <w:pPr>
@@ -1520,7 +1329,7 @@
         </w:tc>
         <w:tc>
           <w:tcPr>
-            <w:tcW w:w="3474" w:type="dxa"/>
+            <w:tcW w:w="3433" w:type="dxa"/>
           </w:tcPr>
           <w:p>
             <w:pPr>
@@ -1538,7 +1347,7 @@
         </w:tc>
         <w:tc>
           <w:tcPr>
-            <w:tcW w:w="4868" w:type="dxa"/>
+            <w:tcW w:w="4780" w:type="dxa"/>
           </w:tcPr>
           <w:p>
             <w:pPr>
@@ -1558,81 +1367,87 @@
       <w:tr>
         <w:tc>
           <w:tcPr>
-            <w:tcW w:w="1008" w:type="dxa"/>
-          </w:tcPr>
-          <w:p>
-            <w:r>
+            <w:tcW w:w="1137" w:type="dxa"/>
+          </w:tcPr>
+          <w:p>
+            <w:r>
+              <w:lastRenderedPageBreak/>
               <w:t>CRITICAL</w:t>
             </w:r>
           </w:p>
         </w:tc>
         <w:tc>
           <w:tcPr>
-            <w:tcW w:w="3474" w:type="dxa"/>
-          </w:tcPr>
-          <w:p>
-            <w:r>
-              <w:t xml:space="preserve">&lt;filename&gt; is </w:t>
+            <w:tcW w:w="3433" w:type="dxa"/>
+          </w:tcPr>
+          <w:p>
+            <w:r>
+              <w:t>“%s</w:t>
+            </w:r>
+            <w:r>
+              <w:t xml:space="preserve"> is </w:t>
             </w:r>
             <w:r>
               <w:t>illegal input file name or file doesn't exist</w:t>
             </w:r>
-          </w:p>
-        </w:tc>
-        <w:tc>
-          <w:tcPr>
-            <w:tcW w:w="4868" w:type="dxa"/>
-          </w:tcPr>
-          <w:p>
-            <w:r>
-              <w:t>When &lt;filename&gt; argument specified in command line doesn’t exist or represent illegal name.</w:t>
-            </w:r>
+            <w:r>
+              <w:t>”</w:t>
+            </w:r>
+          </w:p>
+        </w:tc>
+        <w:tc>
+          <w:tcPr>
+            <w:tcW w:w="4780" w:type="dxa"/>
+          </w:tcPr>
+          <w:p>
+            <w:r>
+              <w:t xml:space="preserve">When </w:t>
+            </w:r>
+            <w:r>
+              <w:t>%s</w:t>
+            </w:r>
+            <w:r>
+              <w:t xml:space="preserve"> argument specified in command line </w:t>
+            </w:r>
+            <w:r>
+              <w:t xml:space="preserve">as a source file name </w:t>
+            </w:r>
+            <w:r>
+              <w:t>doesn’t exist or represent illegal name.</w:t>
+            </w:r>
+            <w:bookmarkStart w:id="0" w:name="_GoBack"/>
+            <w:bookmarkEnd w:id="0"/>
           </w:p>
         </w:tc>
       </w:tr>
       <w:tr>
         <w:tc>
           <w:tcPr>
-            <w:tcW w:w="1008" w:type="dxa"/>
-          </w:tcPr>
-          <w:p>
-            <w:r>
-              <w:t>INFO</w:t>
-            </w:r>
-          </w:p>
-        </w:tc>
-        <w:tc>
-          <w:tcPr>
-            <w:tcW w:w="3474" w:type="dxa"/>
-          </w:tcPr>
-          <w:p>
-            <w:r>
-              <w:t xml:space="preserve">Risk Factor column found: col </w:t>
-            </w:r>
-            <w:r>
-              <w:t>&lt;index&gt;</w:t>
-            </w:r>
-            <w:r>
-              <w:t xml:space="preserve">, </w:t>
-            </w:r>
-            <w:r>
-              <w:t>&lt;</w:t>
-            </w:r>
-            <w:r>
-              <w:t>RISK_FACTOR</w:t>
-            </w:r>
-            <w:r>
-              <w:t>&gt;</w:t>
-            </w:r>
-          </w:p>
-        </w:tc>
-        <w:tc>
-          <w:tcPr>
-            <w:tcW w:w="4868" w:type="dxa"/>
-          </w:tcPr>
-          <w:p>
-            <w:r>
-              <w:t>Message appears when the tool found a column with the name specified in --risk-factor RISK_FACTOR argument. &lt;index&gt; is the number of the column.</w:t>
+            <w:tcW w:w="1137" w:type="dxa"/>
+          </w:tcPr>
+          <w:p>
+            <w:r>
+              <w:t>CRITICAL</w:t>
+            </w:r>
+          </w:p>
+        </w:tc>
+        <w:tc>
+          <w:tcPr>
+            <w:tcW w:w="3433" w:type="dxa"/>
+          </w:tcPr>
+          <w:p>
+            <w:r>
+              <w:t>"Header row not found!"</w:t>
+            </w:r>
+          </w:p>
+        </w:tc>
+        <w:tc>
+          <w:tcPr>
+            <w:tcW w:w="4780" w:type="dxa"/>
+          </w:tcPr>
+          <w:p>
+            <w:r>
+              <w:t>Message generated when header row wasn’t found in an input file. I.e. there is no such row exists which contain cells with names specified in --risk-factor, --execution-time, --selection.</w:t>
             </w:r>
           </w:p>
         </w:tc>
@@ -1640,7 +1455,7 @@
       <w:tr>
         <w:tc>
           <w:tcPr>
-            <w:tcW w:w="1008" w:type="dxa"/>
+            <w:tcW w:w="1137" w:type="dxa"/>
           </w:tcPr>
           <w:p>
             <w:r>
@@ -1650,27 +1465,21 @@
         </w:tc>
         <w:tc>
           <w:tcPr>
-            <w:tcW w:w="3474" w:type="dxa"/>
-          </w:tcPr>
-          <w:p>
-            <w:r>
-              <w:t xml:space="preserve">Can't find Risk Factor column </w:t>
-            </w:r>
-            <w:r>
-              <w:t>&lt;RISK_FACTOR&gt;</w:t>
-            </w:r>
-            <w:r>
-              <w:t xml:space="preserve"> in input file</w:t>
-            </w:r>
-          </w:p>
-        </w:tc>
-        <w:tc>
-          <w:tcPr>
-            <w:tcW w:w="4868" w:type="dxa"/>
-          </w:tcPr>
-          <w:p>
-            <w:r>
-              <w:t>Message appears when the tool can’t find a column with the name specified in --risk-factor RISK_FACTOR argument.</w:t>
+            <w:tcW w:w="3433" w:type="dxa"/>
+          </w:tcPr>
+          <w:p>
+            <w:r>
+              <w:t>"Header row can't be the last row in the file!"</w:t>
+            </w:r>
+          </w:p>
+        </w:tc>
+        <w:tc>
+          <w:tcPr>
+            <w:tcW w:w="4780" w:type="dxa"/>
+          </w:tcPr>
+          <w:p>
+            <w:r>
+              <w:t>Message generate when header row is the last row on an input sheet.</w:t>
             </w:r>
           </w:p>
         </w:tc>
@@ -1678,40 +1487,37 @@
       <w:tr>
         <w:tc>
           <w:tcPr>
-            <w:tcW w:w="1008" w:type="dxa"/>
-          </w:tcPr>
-          <w:p>
-            <w:r>
-              <w:t>INFO</w:t>
-            </w:r>
-          </w:p>
-        </w:tc>
-        <w:tc>
-          <w:tcPr>
-            <w:tcW w:w="3474" w:type="dxa"/>
-          </w:tcPr>
-          <w:p>
-            <w:r>
-              <w:t xml:space="preserve">Execution Time column found: col </w:t>
-            </w:r>
-            <w:r>
-              <w:t>&lt;index&gt;</w:t>
-            </w:r>
-            <w:r>
-              <w:t xml:space="preserve">, </w:t>
-            </w:r>
-            <w:r>
-              <w:t>&lt;EXECUTION_TIME&gt;</w:t>
-            </w:r>
-          </w:p>
-        </w:tc>
-        <w:tc>
-          <w:tcPr>
-            <w:tcW w:w="4868" w:type="dxa"/>
-          </w:tcPr>
-          <w:p>
-            <w:r>
-              <w:t>Message appears when the tool found a column with the name specified in --execution-time EXECUTION_TIME argument. &lt;index&gt; is the number of the column.</w:t>
+            <w:tcW w:w="1137" w:type="dxa"/>
+          </w:tcPr>
+          <w:p>
+            <w:r>
+              <w:t>DEBUG</w:t>
+            </w:r>
+          </w:p>
+        </w:tc>
+        <w:tc>
+          <w:tcPr>
+            <w:tcW w:w="3433" w:type="dxa"/>
+          </w:tcPr>
+          <w:p>
+            <w:r>
+              <w:t>“</w:t>
+            </w:r>
+            <w:r>
+              <w:t>Header row index: %d</w:t>
+            </w:r>
+            <w:r>
+              <w:t>”</w:t>
+            </w:r>
+          </w:p>
+        </w:tc>
+        <w:tc>
+          <w:tcPr>
+            <w:tcW w:w="4780" w:type="dxa"/>
+          </w:tcPr>
+          <w:p>
+            <w:r>
+              <w:t>Message generated when header row detected. %d specifies the input file row number corresponding to header row.</w:t>
             </w:r>
           </w:p>
         </w:tc>
@@ -1719,43 +1525,55 @@
       <w:tr>
         <w:tc>
           <w:tcPr>
-            <w:tcW w:w="1008" w:type="dxa"/>
-          </w:tcPr>
-          <w:p>
-            <w:r>
-              <w:t>CRITICAL</w:t>
-            </w:r>
-          </w:p>
-        </w:tc>
-        <w:tc>
-          <w:tcPr>
-            <w:tcW w:w="3474" w:type="dxa"/>
-          </w:tcPr>
-          <w:p>
-            <w:r>
-              <w:t xml:space="preserve">Can't find </w:t>
-            </w:r>
-            <w:r>
-              <w:t>Execution Time</w:t>
-            </w:r>
-            <w:r>
-              <w:t xml:space="preserve"> column </w:t>
-            </w:r>
-            <w:r>
-              <w:t>&lt;EXECUTION_TIME&gt;</w:t>
-            </w:r>
-            <w:r>
-              <w:t xml:space="preserve"> in input file</w:t>
-            </w:r>
-          </w:p>
-        </w:tc>
-        <w:tc>
-          <w:tcPr>
-            <w:tcW w:w="4868" w:type="dxa"/>
-          </w:tcPr>
-          <w:p>
-            <w:r>
-              <w:t>Message appears when the tool can’t find a column with the name specified in --risk-factor RISK_FACTOR argument.</w:t>
+            <w:tcW w:w="1137" w:type="dxa"/>
+          </w:tcPr>
+          <w:p>
+            <w:r>
+              <w:t>DEBUG</w:t>
+            </w:r>
+          </w:p>
+        </w:tc>
+        <w:tc>
+          <w:tcPr>
+            <w:tcW w:w="3433" w:type="dxa"/>
+          </w:tcPr>
+          <w:p>
+            <w:r>
+              <w:t>“</w:t>
+            </w:r>
+            <w:r>
+              <w:t>Risk Factor column index: %d</w:t>
+            </w:r>
+            <w:r>
+              <w:t>”</w:t>
+            </w:r>
+          </w:p>
+        </w:tc>
+        <w:tc>
+          <w:tcPr>
+            <w:tcW w:w="4780" w:type="dxa"/>
+          </w:tcPr>
+          <w:p>
+            <w:r>
+              <w:t xml:space="preserve">Message generated when header row detected. %d specifies the input file </w:t>
+            </w:r>
+            <w:r>
+              <w:t>column</w:t>
+            </w:r>
+            <w:r>
+              <w:t xml:space="preserve"> number corresponding to </w:t>
+            </w:r>
+            <w:r>
+              <w:t>risk factor</w:t>
+            </w:r>
+            <w:r>
+              <w:t xml:space="preserve"> </w:t>
+            </w:r>
+            <w:r>
+              <w:t>column</w:t>
+            </w:r>
+            <w:r>
+              <w:t>.</w:t>
             </w:r>
           </w:p>
         </w:tc>
@@ -1763,51 +1581,43 @@
       <w:tr>
         <w:tc>
           <w:tcPr>
-            <w:tcW w:w="1008" w:type="dxa"/>
-          </w:tcPr>
-          <w:p>
-            <w:r>
-              <w:t>INFO</w:t>
-            </w:r>
-          </w:p>
-        </w:tc>
-        <w:tc>
-          <w:tcPr>
-            <w:tcW w:w="3474" w:type="dxa"/>
-          </w:tcPr>
-          <w:p>
-            <w:r>
-              <w:t xml:space="preserve">Selection column found: col </w:t>
-            </w:r>
-            <w:r>
-              <w:t>&lt;index&gt;</w:t>
-            </w:r>
-            <w:r>
-              <w:t xml:space="preserve">, </w:t>
-            </w:r>
-            <w:r>
-              <w:t>&lt;SELECTION&gt;</w:t>
-            </w:r>
-            <w:r>
-              <w:t>"</w:t>
-            </w:r>
-          </w:p>
-        </w:tc>
-        <w:tc>
-          <w:tcPr>
-            <w:tcW w:w="4868" w:type="dxa"/>
-          </w:tcPr>
-          <w:p>
-            <w:r>
-              <w:t xml:space="preserve">Message appears when the tool found a column with the name specified in --selection </w:t>
-            </w:r>
-            <w:proofErr w:type="spellStart"/>
-            <w:r>
-              <w:t>SELECTION</w:t>
-            </w:r>
-            <w:proofErr w:type="spellEnd"/>
-            <w:r>
-              <w:t xml:space="preserve"> argument. &lt;index&gt; is the number of the column.</w:t>
+            <w:tcW w:w="1137" w:type="dxa"/>
+          </w:tcPr>
+          <w:p>
+            <w:r>
+              <w:t>DEBUG</w:t>
+            </w:r>
+          </w:p>
+        </w:tc>
+        <w:tc>
+          <w:tcPr>
+            <w:tcW w:w="3433" w:type="dxa"/>
+          </w:tcPr>
+          <w:p>
+            <w:r>
+              <w:t>“</w:t>
+            </w:r>
+            <w:r>
+              <w:t>Execution Time column index: %d</w:t>
+            </w:r>
+            <w:r>
+              <w:t>”</w:t>
+            </w:r>
+          </w:p>
+        </w:tc>
+        <w:tc>
+          <w:tcPr>
+            <w:tcW w:w="4780" w:type="dxa"/>
+          </w:tcPr>
+          <w:p>
+            <w:r>
+              <w:t xml:space="preserve">Message generated when header row detected. %d specifies the input file column number corresponding to </w:t>
+            </w:r>
+            <w:r>
+              <w:t>execution time</w:t>
+            </w:r>
+            <w:r>
+              <w:t xml:space="preserve"> column.</w:t>
             </w:r>
           </w:p>
         </w:tc>
@@ -1815,45 +1625,37 @@
       <w:tr>
         <w:tc>
           <w:tcPr>
-            <w:tcW w:w="1008" w:type="dxa"/>
-          </w:tcPr>
-          <w:p>
-            <w:r>
-              <w:t>CRITICAL</w:t>
-            </w:r>
-          </w:p>
-        </w:tc>
-        <w:tc>
-          <w:tcPr>
-            <w:tcW w:w="3474" w:type="dxa"/>
-          </w:tcPr>
-          <w:p>
-            <w:r>
-              <w:t xml:space="preserve">Can't find Selection column </w:t>
-            </w:r>
-            <w:r>
-              <w:t>&lt;SELECTION&gt;</w:t>
-            </w:r>
-            <w:r>
-              <w:t xml:space="preserve"> in input file</w:t>
-            </w:r>
-          </w:p>
-        </w:tc>
-        <w:tc>
-          <w:tcPr>
-            <w:tcW w:w="4868" w:type="dxa"/>
-          </w:tcPr>
-          <w:p>
-            <w:r>
-              <w:t xml:space="preserve">Message appears when the tool can’t find a column with the name specified in --selection </w:t>
-            </w:r>
-            <w:proofErr w:type="spellStart"/>
-            <w:r>
-              <w:t>SELECTION</w:t>
-            </w:r>
-            <w:proofErr w:type="spellEnd"/>
-            <w:r>
-              <w:t xml:space="preserve"> argument.</w:t>
+            <w:tcW w:w="1137" w:type="dxa"/>
+          </w:tcPr>
+          <w:p>
+            <w:r>
+              <w:t>DEBUG</w:t>
+            </w:r>
+          </w:p>
+        </w:tc>
+        <w:tc>
+          <w:tcPr>
+            <w:tcW w:w="3433" w:type="dxa"/>
+          </w:tcPr>
+          <w:p>
+            <w:r>
+              <w:t>"Selection column index: %d"</w:t>
+            </w:r>
+          </w:p>
+        </w:tc>
+        <w:tc>
+          <w:tcPr>
+            <w:tcW w:w="4780" w:type="dxa"/>
+          </w:tcPr>
+          <w:p>
+            <w:r>
+              <w:t xml:space="preserve">Message generated when header row detected. %d specifies the input file column number corresponding to </w:t>
+            </w:r>
+            <w:r>
+              <w:t>selection</w:t>
+            </w:r>
+            <w:r>
+              <w:t xml:space="preserve"> column.</w:t>
             </w:r>
           </w:p>
         </w:tc>
@@ -1861,7 +1663,7 @@
       <w:tr>
         <w:tc>
           <w:tcPr>
-            <w:tcW w:w="1008" w:type="dxa"/>
+            <w:tcW w:w="1137" w:type="dxa"/>
           </w:tcPr>
           <w:p>
             <w:r>
@@ -1871,24 +1673,30 @@
         </w:tc>
         <w:tc>
           <w:tcPr>
-            <w:tcW w:w="3474" w:type="dxa"/>
-          </w:tcPr>
-          <w:p>
+            <w:tcW w:w="3433" w:type="dxa"/>
+          </w:tcPr>
+          <w:p>
+            <w:r>
+              <w:t>“</w:t>
+            </w:r>
             <w:r>
               <w:t xml:space="preserve">Time budget is not a positive number: </w:t>
             </w:r>
             <w:r>
-              <w:t>&lt;TIME_BUDGET&gt;</w:t>
-            </w:r>
-          </w:p>
-        </w:tc>
-        <w:tc>
-          <w:tcPr>
-            <w:tcW w:w="4868" w:type="dxa"/>
+              <w:t>%d”</w:t>
+            </w:r>
+          </w:p>
+        </w:tc>
+        <w:tc>
+          <w:tcPr>
+            <w:tcW w:w="4780" w:type="dxa"/>
           </w:tcPr>
           <w:p>
             <w:r>
               <w:t>Message is generated when a value of time budget specified in --time-budget TIME_BUDGET argument is not a positive number.</w:t>
+            </w:r>
+            <w:r>
+              <w:t xml:space="preserve"> %d specifies budget provided.</w:t>
             </w:r>
           </w:p>
         </w:tc>
@@ -1896,7 +1704,7 @@
       <w:tr>
         <w:tc>
           <w:tcPr>
-            <w:tcW w:w="1008" w:type="dxa"/>
+            <w:tcW w:w="1137" w:type="dxa"/>
           </w:tcPr>
           <w:p>
             <w:r>
@@ -1906,30 +1714,39 @@
         </w:tc>
         <w:tc>
           <w:tcPr>
-            <w:tcW w:w="3474" w:type="dxa"/>
-          </w:tcPr>
-          <w:p>
-            <w:r>
-              <w:t xml:space="preserve">Can't convert Risk Factor for test case # </w:t>
-            </w:r>
-            <w:r>
-              <w:t>&lt;index&gt;</w:t>
-            </w:r>
-            <w:r>
-              <w:t xml:space="preserve"> to float</w:t>
-            </w:r>
-            <w:r>
-              <w:t>.</w:t>
-            </w:r>
-          </w:p>
-        </w:tc>
-        <w:tc>
-          <w:tcPr>
-            <w:tcW w:w="4868" w:type="dxa"/>
-          </w:tcPr>
-          <w:p>
-            <w:r>
-              <w:t>Message appears when the tool is unable to convert value of risk factor for test cases with index &lt;index&gt; into float. &lt;index&gt; here specifies the item row number in input file. First item is assigned index of 1.</w:t>
+            <w:tcW w:w="3433" w:type="dxa"/>
+          </w:tcPr>
+          <w:p>
+            <w:r>
+              <w:t>“</w:t>
+            </w:r>
+            <w:r>
+              <w:t>Can't convert Risk Factor for item in row # %d to float</w:t>
+            </w:r>
+            <w:r>
+              <w:t>”</w:t>
+            </w:r>
+          </w:p>
+        </w:tc>
+        <w:tc>
+          <w:tcPr>
+            <w:tcW w:w="4780" w:type="dxa"/>
+          </w:tcPr>
+          <w:p>
+            <w:r>
+              <w:t xml:space="preserve">Message appears when the tool is unable to convert value of risk factor for test cases with index </w:t>
+            </w:r>
+            <w:r>
+              <w:t>%d</w:t>
+            </w:r>
+            <w:r>
+              <w:t xml:space="preserve"> into float. </w:t>
+            </w:r>
+            <w:r>
+              <w:t>%d</w:t>
+            </w:r>
+            <w:r>
+              <w:t xml:space="preserve"> here specifies the item row number in input file.</w:t>
             </w:r>
           </w:p>
         </w:tc>
@@ -1937,7 +1754,7 @@
       <w:tr>
         <w:tc>
           <w:tcPr>
-            <w:tcW w:w="1008" w:type="dxa"/>
+            <w:tcW w:w="1137" w:type="dxa"/>
           </w:tcPr>
           <w:p>
             <w:r>
@@ -1947,31 +1764,39 @@
         </w:tc>
         <w:tc>
           <w:tcPr>
-            <w:tcW w:w="3474" w:type="dxa"/>
-          </w:tcPr>
-          <w:p>
-            <w:r>
-              <w:t xml:space="preserve">Can't convert Execution Time for test case # </w:t>
-            </w:r>
-            <w:r>
-              <w:t>&lt;index&gt;</w:t>
-            </w:r>
-            <w:r>
-              <w:t xml:space="preserve"> to integer</w:t>
-            </w:r>
-          </w:p>
-        </w:tc>
-        <w:tc>
-          <w:tcPr>
-            <w:tcW w:w="4868" w:type="dxa"/>
-          </w:tcPr>
-          <w:p>
-            <w:r>
-              <w:t xml:space="preserve">Message appears when the tool is unable to convert value of execution time for test cases with index &lt;index&gt; into integer. &lt;index&gt; here specifies </w:t>
-            </w:r>
-            <w:r>
-              <w:lastRenderedPageBreak/>
-              <w:t>the item row number in input file. First item is assigned index of 1.</w:t>
+            <w:tcW w:w="3433" w:type="dxa"/>
+          </w:tcPr>
+          <w:p>
+            <w:r>
+              <w:t>“</w:t>
+            </w:r>
+            <w:r>
+              <w:t>Can't convert Execution Time for item # %d to integer</w:t>
+            </w:r>
+            <w:r>
+              <w:t>”</w:t>
+            </w:r>
+          </w:p>
+        </w:tc>
+        <w:tc>
+          <w:tcPr>
+            <w:tcW w:w="4780" w:type="dxa"/>
+          </w:tcPr>
+          <w:p>
+            <w:r>
+              <w:t xml:space="preserve">Message appears when the tool is unable to convert value of execution time for test cases with index </w:t>
+            </w:r>
+            <w:r>
+              <w:t>%d</w:t>
+            </w:r>
+            <w:r>
+              <w:t xml:space="preserve"> into integer. </w:t>
+            </w:r>
+            <w:r>
+              <w:t>%d</w:t>
+            </w:r>
+            <w:r>
+              <w:t xml:space="preserve"> here specifies the item row number in input file. </w:t>
             </w:r>
           </w:p>
         </w:tc>
@@ -1979,28 +1804,33 @@
       <w:tr>
         <w:tc>
           <w:tcPr>
-            <w:tcW w:w="1008" w:type="dxa"/>
-          </w:tcPr>
-          <w:p>
-            <w:r>
-              <w:lastRenderedPageBreak/>
+            <w:tcW w:w="1137" w:type="dxa"/>
+          </w:tcPr>
+          <w:p>
+            <w:r>
               <w:t>WARNING</w:t>
             </w:r>
           </w:p>
         </w:tc>
         <w:tc>
           <w:tcPr>
-            <w:tcW w:w="3474" w:type="dxa"/>
-          </w:tcPr>
-          <w:p>
+            <w:tcW w:w="3433" w:type="dxa"/>
+          </w:tcPr>
+          <w:p>
+            <w:r>
+              <w:t>“</w:t>
+            </w:r>
             <w:r>
               <w:t>Specified time budget is relatively big which may prevent from getting optimal solution</w:t>
             </w:r>
-          </w:p>
-        </w:tc>
-        <w:tc>
-          <w:tcPr>
-            <w:tcW w:w="4868" w:type="dxa"/>
+            <w:r>
+              <w:t>”</w:t>
+            </w:r>
+          </w:p>
+        </w:tc>
+        <w:tc>
+          <w:tcPr>
+            <w:tcW w:w="4780" w:type="dxa"/>
           </w:tcPr>
           <w:p>
             <w:r>
@@ -2018,7 +1848,7 @@
       <w:tr>
         <w:tc>
           <w:tcPr>
-            <w:tcW w:w="1008" w:type="dxa"/>
+            <w:tcW w:w="1137" w:type="dxa"/>
           </w:tcPr>
           <w:p>
             <w:r>
@@ -2028,20 +1858,26 @@
         </w:tc>
         <w:tc>
           <w:tcPr>
-            <w:tcW w:w="3474" w:type="dxa"/>
-          </w:tcPr>
-          <w:p>
+            <w:tcW w:w="3433" w:type="dxa"/>
+          </w:tcPr>
+          <w:p>
+            <w:r>
+              <w:t>“</w:t>
+            </w:r>
             <w:r>
               <w:t>Number of test cases in seed file is relatively big which may prevent from getting optimal solutio</w:t>
             </w:r>
             <w:r>
               <w:t>n</w:t>
             </w:r>
-          </w:p>
-        </w:tc>
-        <w:tc>
-          <w:tcPr>
-            <w:tcW w:w="4868" w:type="dxa"/>
+            <w:r>
+              <w:t>”</w:t>
+            </w:r>
+          </w:p>
+        </w:tc>
+        <w:tc>
+          <w:tcPr>
+            <w:tcW w:w="4780" w:type="dxa"/>
           </w:tcPr>
           <w:p>
             <w:r>
@@ -2059,7 +1895,7 @@
       <w:tr>
         <w:tc>
           <w:tcPr>
-            <w:tcW w:w="1008" w:type="dxa"/>
+            <w:tcW w:w="1137" w:type="dxa"/>
           </w:tcPr>
           <w:p>
             <w:r>
@@ -2069,9 +1905,12 @@
         </w:tc>
         <w:tc>
           <w:tcPr>
-            <w:tcW w:w="3474" w:type="dxa"/>
-          </w:tcPr>
-          <w:p>
+            <w:tcW w:w="3433" w:type="dxa"/>
+          </w:tcPr>
+          <w:p>
+            <w:r>
+              <w:t>“</w:t>
+            </w:r>
             <w:r>
               <w:t xml:space="preserve">Error reading </w:t>
             </w:r>
@@ -2081,12 +1920,15 @@
             <w:r>
               <w:t xml:space="preserve"> file in XLRD</w:t>
             </w:r>
+            <w:r>
+              <w:t>”</w:t>
+            </w:r>
           </w:p>
           <w:p/>
         </w:tc>
         <w:tc>
           <w:tcPr>
-            <w:tcW w:w="4868" w:type="dxa"/>
+            <w:tcW w:w="4780" w:type="dxa"/>
           </w:tcPr>
           <w:p>
             <w:r>
@@ -2114,19 +1956,23 @@
       <w:tr>
         <w:tc>
           <w:tcPr>
-            <w:tcW w:w="1008" w:type="dxa"/>
-          </w:tcPr>
-          <w:p>
-            <w:r>
+            <w:tcW w:w="1137" w:type="dxa"/>
+          </w:tcPr>
+          <w:p>
+            <w:r>
+              <w:lastRenderedPageBreak/>
               <w:t>DEBUG</w:t>
             </w:r>
           </w:p>
         </w:tc>
         <w:tc>
           <w:tcPr>
-            <w:tcW w:w="3474" w:type="dxa"/>
-          </w:tcPr>
-          <w:p>
+            <w:tcW w:w="3433" w:type="dxa"/>
+          </w:tcPr>
+          <w:p>
+            <w:r>
+              <w:t>“</w:t>
+            </w:r>
             <w:r>
               <w:t xml:space="preserve">XLRD Exception: </w:t>
             </w:r>
@@ -2140,7 +1986,7 @@
         </w:tc>
         <w:tc>
           <w:tcPr>
-            <w:tcW w:w="4868" w:type="dxa"/>
+            <w:tcW w:w="4780" w:type="dxa"/>
           </w:tcPr>
           <w:p>
             <w:r>
@@ -2152,7 +1998,7 @@
       <w:tr>
         <w:tc>
           <w:tcPr>
-            <w:tcW w:w="1008" w:type="dxa"/>
+            <w:tcW w:w="1137" w:type="dxa"/>
           </w:tcPr>
           <w:p>
             <w:r>
@@ -2162,25 +2008,24 @@
         </w:tc>
         <w:tc>
           <w:tcPr>
-            <w:tcW w:w="3474" w:type="dxa"/>
-          </w:tcPr>
-          <w:p>
-            <w:r>
-              <w:t xml:space="preserve">Building test coverage using optimal algorithm based on dynamic programming solution for 01 knapsack </w:t>
-            </w:r>
-            <w:proofErr w:type="gramStart"/>
-            <w:r>
-              <w:t>proble</w:t>
-            </w:r>
-            <w:r>
-              <w:t>m</w:t>
-            </w:r>
-            <w:proofErr w:type="gramEnd"/>
-          </w:p>
-        </w:tc>
-        <w:tc>
-          <w:tcPr>
-            <w:tcW w:w="4868" w:type="dxa"/>
+            <w:tcW w:w="3433" w:type="dxa"/>
+          </w:tcPr>
+          <w:p>
+            <w:r>
+              <w:t>“</w:t>
+            </w:r>
+            <w:r>
+              <w:t>Building test coverage using optimal algorithm</w:t>
+            </w:r>
+            <w:r>
+              <w:t>”</w:t>
+            </w:r>
+          </w:p>
+          <w:p/>
+        </w:tc>
+        <w:tc>
+          <w:tcPr>
+            <w:tcW w:w="4780" w:type="dxa"/>
           </w:tcPr>
           <w:p>
             <w:r>
@@ -2192,7 +2037,7 @@
       <w:tr>
         <w:tc>
           <w:tcPr>
-            <w:tcW w:w="1008" w:type="dxa"/>
+            <w:tcW w:w="1137" w:type="dxa"/>
           </w:tcPr>
           <w:p>
             <w:r>
@@ -2202,24 +2047,46 @@
         </w:tc>
         <w:tc>
           <w:tcPr>
-            <w:tcW w:w="3474" w:type="dxa"/>
-          </w:tcPr>
-          <w:p>
-            <w:r>
-              <w:t xml:space="preserve">Covered risk with proposed test set using optimal algorithms is </w:t>
-            </w:r>
-            <w:r>
-              <w:t>&lt;covered risk&gt;</w:t>
-            </w:r>
-          </w:p>
-        </w:tc>
-        <w:tc>
-          <w:tcPr>
-            <w:tcW w:w="4868" w:type="dxa"/>
-          </w:tcPr>
-          <w:p>
-            <w:r>
-              <w:t>Message appears if optimal algorithm succeeded. &lt;covered risk&gt; value is a value of risk covered by selected items.</w:t>
+            <w:tcW w:w="3433" w:type="dxa"/>
+          </w:tcPr>
+          <w:p>
+            <w:r>
+              <w:t>“</w:t>
+            </w:r>
+            <w:r>
+              <w:t xml:space="preserve">Covered risk with proposed test set using optimal algorithms </w:t>
+            </w:r>
+            <w:proofErr w:type="gramStart"/>
+            <w:r>
+              <w:t>is</w:t>
+            </w:r>
+            <w:proofErr w:type="gramEnd"/>
+            <w:r>
+              <w:t xml:space="preserve"> </w:t>
+            </w:r>
+            <w:r>
+              <w:t>%f”</w:t>
+            </w:r>
+          </w:p>
+        </w:tc>
+        <w:tc>
+          <w:tcPr>
+            <w:tcW w:w="4780" w:type="dxa"/>
+          </w:tcPr>
+          <w:p>
+            <w:r>
+              <w:t xml:space="preserve">Message appears if optimal algorithm succeeded. </w:t>
+            </w:r>
+            <w:r>
+              <w:t>%</w:t>
+            </w:r>
+            <w:proofErr w:type="spellStart"/>
+            <w:r>
+              <w:t>f</w:t>
+            </w:r>
+            <w:proofErr w:type="spellEnd"/>
+            <w:r>
+              <w:t xml:space="preserve"> value is a value of risk covered by selected items.</w:t>
             </w:r>
           </w:p>
         </w:tc>
@@ -2227,7 +2094,7 @@
       <w:tr>
         <w:tc>
           <w:tcPr>
-            <w:tcW w:w="1008" w:type="dxa"/>
+            <w:tcW w:w="1137" w:type="dxa"/>
           </w:tcPr>
           <w:p>
             <w:r>
@@ -2237,9 +2104,12 @@
         </w:tc>
         <w:tc>
           <w:tcPr>
-            <w:tcW w:w="3474" w:type="dxa"/>
-          </w:tcPr>
-          <w:p>
+            <w:tcW w:w="3433" w:type="dxa"/>
+          </w:tcPr>
+          <w:p>
+            <w:r>
+              <w:t>“</w:t>
+            </w:r>
             <w:r>
               <w:t xml:space="preserve">Caught </w:t>
             </w:r>
@@ -2256,11 +2126,14 @@
               <w:t>problem</w:t>
             </w:r>
             <w:proofErr w:type="gramEnd"/>
-          </w:p>
-        </w:tc>
-        <w:tc>
-          <w:tcPr>
-            <w:tcW w:w="4868" w:type="dxa"/>
+            <w:r>
+              <w:t>”</w:t>
+            </w:r>
+          </w:p>
+        </w:tc>
+        <w:tc>
+          <w:tcPr>
+            <w:tcW w:w="4780" w:type="dxa"/>
           </w:tcPr>
           <w:p>
             <w:r>
@@ -2272,7 +2145,7 @@
       <w:tr>
         <w:tc>
           <w:tcPr>
-            <w:tcW w:w="1008" w:type="dxa"/>
+            <w:tcW w:w="1137" w:type="dxa"/>
           </w:tcPr>
           <w:p>
             <w:r>
@@ -2282,17 +2155,23 @@
         </w:tc>
         <w:tc>
           <w:tcPr>
-            <w:tcW w:w="3474" w:type="dxa"/>
-          </w:tcPr>
-          <w:p>
+            <w:tcW w:w="3433" w:type="dxa"/>
+          </w:tcPr>
+          <w:p>
+            <w:r>
+              <w:t>“</w:t>
+            </w:r>
             <w:r>
               <w:t>Building test coverage using greedy approximation algorithm</w:t>
             </w:r>
-          </w:p>
-        </w:tc>
-        <w:tc>
-          <w:tcPr>
-            <w:tcW w:w="4868" w:type="dxa"/>
+            <w:r>
+              <w:t>”</w:t>
+            </w:r>
+          </w:p>
+        </w:tc>
+        <w:tc>
+          <w:tcPr>
+            <w:tcW w:w="4780" w:type="dxa"/>
           </w:tcPr>
           <w:p>
             <w:r>
@@ -2304,7 +2183,7 @@
       <w:tr>
         <w:tc>
           <w:tcPr>
-            <w:tcW w:w="1008" w:type="dxa"/>
+            <w:tcW w:w="1137" w:type="dxa"/>
           </w:tcPr>
           <w:p>
             <w:r>
@@ -2314,24 +2193,38 @@
         </w:tc>
         <w:tc>
           <w:tcPr>
-            <w:tcW w:w="3474" w:type="dxa"/>
-          </w:tcPr>
-          <w:p>
+            <w:tcW w:w="3433" w:type="dxa"/>
+          </w:tcPr>
+          <w:p>
+            <w:r>
+              <w:t>“</w:t>
+            </w:r>
             <w:r>
               <w:t xml:space="preserve">Covered risk with proposed test set using greedy method is </w:t>
             </w:r>
             <w:r>
-              <w:t>&lt;covered risk&gt;</w:t>
-            </w:r>
-          </w:p>
-        </w:tc>
-        <w:tc>
-          <w:tcPr>
-            <w:tcW w:w="4868" w:type="dxa"/>
-          </w:tcPr>
-          <w:p>
-            <w:r>
-              <w:t>Message appears when greedy algorithm completed. &lt;covered risk&gt; value is a value of risk covered by selected items.</w:t>
+              <w:t>%f”</w:t>
+            </w:r>
+          </w:p>
+        </w:tc>
+        <w:tc>
+          <w:tcPr>
+            <w:tcW w:w="4780" w:type="dxa"/>
+          </w:tcPr>
+          <w:p>
+            <w:r>
+              <w:t xml:space="preserve">Message appears when greedy algorithm completed. </w:t>
+            </w:r>
+            <w:r>
+              <w:t>%</w:t>
+            </w:r>
+            <w:proofErr w:type="spellStart"/>
+            <w:r>
+              <w:t>f</w:t>
+            </w:r>
+            <w:proofErr w:type="spellEnd"/>
+            <w:r>
+              <w:t xml:space="preserve"> value is a value of risk covered by selected items.</w:t>
             </w:r>
           </w:p>
         </w:tc>
@@ -3522,6 +3415,36 @@
       <w:szCs w:val="26"/>
     </w:rPr>
   </w:style>
+  <w:style w:type="paragraph" w:styleId="HTMLPreformatted">
+    <w:name w:val="HTML Preformatted"/>
+    <w:basedOn w:val="Normal"/>
+    <w:link w:val="HTMLPreformattedChar"/>
+    <w:uiPriority w:val="99"/>
+    <w:semiHidden/>
+    <w:unhideWhenUsed/>
+    <w:rsid w:val="001C41D5"/>
+    <w:pPr>
+      <w:spacing w:after="0" w:line="240" w:lineRule="auto"/>
+    </w:pPr>
+    <w:rPr>
+      <w:rFonts w:ascii="Consolas" w:hAnsi="Consolas" w:cs="Consolas"/>
+      <w:sz w:val="20"/>
+      <w:szCs w:val="20"/>
+    </w:rPr>
+  </w:style>
+  <w:style w:type="character" w:customStyle="1" w:styleId="HTMLPreformattedChar">
+    <w:name w:val="HTML Preformatted Char"/>
+    <w:basedOn w:val="DefaultParagraphFont"/>
+    <w:link w:val="HTMLPreformatted"/>
+    <w:uiPriority w:val="99"/>
+    <w:semiHidden/>
+    <w:rsid w:val="001C41D5"/>
+    <w:rPr>
+      <w:rFonts w:ascii="Consolas" w:hAnsi="Consolas" w:cs="Consolas"/>
+      <w:sz w:val="20"/>
+      <w:szCs w:val="20"/>
+    </w:rPr>
+  </w:style>
 </w:styles>
 </file>
 

</xml_diff>

<commit_message>
Added prerequisites section to FS
</commit_message>
<xml_diff>
--- a/Functional Specification.docx
+++ b/Functional Specification.docx
@@ -579,6 +579,122 @@
         </w:numPr>
       </w:pPr>
       <w:r>
+        <w:t>Prerequisite requirements</w:t>
+      </w:r>
+    </w:p>
+    <w:p>
+      <w:pPr>
+        <w:pStyle w:val="ListParagraph"/>
+        <w:numPr>
+          <w:ilvl w:val="0"/>
+          <w:numId w:val="7"/>
+        </w:numPr>
+      </w:pPr>
+      <w:r>
+        <w:t>Python 2.7</w:t>
+      </w:r>
+    </w:p>
+    <w:p>
+      <w:pPr>
+        <w:pStyle w:val="ListParagraph"/>
+        <w:numPr>
+          <w:ilvl w:val="0"/>
+          <w:numId w:val="7"/>
+        </w:numPr>
+      </w:pPr>
+      <w:r>
+        <w:t>Python libraries (use “pip install &lt;</w:t>
+      </w:r>
+      <w:proofErr w:type="spellStart"/>
+      <w:r>
+        <w:t>libname</w:t>
+      </w:r>
+      <w:proofErr w:type="spellEnd"/>
+      <w:r>
+        <w:t>&gt;” to resolve)</w:t>
+      </w:r>
+    </w:p>
+    <w:p>
+      <w:pPr>
+        <w:pStyle w:val="ListParagraph"/>
+        <w:numPr>
+          <w:ilvl w:val="1"/>
+          <w:numId w:val="7"/>
+        </w:numPr>
+      </w:pPr>
+      <w:proofErr w:type="spellStart"/>
+      <w:r>
+        <w:t>xlrd</w:t>
+      </w:r>
+      <w:proofErr w:type="spellEnd"/>
+    </w:p>
+    <w:p>
+      <w:pPr>
+        <w:pStyle w:val="ListParagraph"/>
+        <w:numPr>
+          <w:ilvl w:val="1"/>
+          <w:numId w:val="7"/>
+        </w:numPr>
+      </w:pPr>
+      <w:proofErr w:type="spellStart"/>
+      <w:r>
+        <w:t>xlwt</w:t>
+      </w:r>
+      <w:proofErr w:type="spellEnd"/>
+    </w:p>
+    <w:p>
+      <w:pPr>
+        <w:pStyle w:val="ListParagraph"/>
+        <w:numPr>
+          <w:ilvl w:val="1"/>
+          <w:numId w:val="7"/>
+        </w:numPr>
+      </w:pPr>
+      <w:proofErr w:type="spellStart"/>
+      <w:r>
+        <w:t>argparse</w:t>
+      </w:r>
+      <w:proofErr w:type="spellEnd"/>
+    </w:p>
+    <w:p>
+      <w:pPr>
+        <w:pStyle w:val="ListParagraph"/>
+        <w:numPr>
+          <w:ilvl w:val="1"/>
+          <w:numId w:val="7"/>
+        </w:numPr>
+      </w:pPr>
+      <w:r>
+        <w:t>logging</w:t>
+      </w:r>
+    </w:p>
+    <w:p>
+      <w:pPr>
+        <w:pStyle w:val="ListParagraph"/>
+        <w:numPr>
+          <w:ilvl w:val="1"/>
+          <w:numId w:val="7"/>
+        </w:numPr>
+      </w:pPr>
+      <w:proofErr w:type="spellStart"/>
+      <w:r>
+        <w:t>enum</w:t>
+      </w:r>
+      <w:proofErr w:type="spellEnd"/>
+    </w:p>
+    <w:p>
+      <w:bookmarkStart w:id="0" w:name="_GoBack"/>
+      <w:bookmarkEnd w:id="0"/>
+    </w:p>
+    <w:p>
+      <w:pPr>
+        <w:pStyle w:val="Heading2"/>
+        <w:numPr>
+          <w:ilvl w:val="0"/>
+          <w:numId w:val="3"/>
+        </w:numPr>
+      </w:pPr>
+      <w:r>
         <w:t>Input data file specification</w:t>
       </w:r>
     </w:p>
@@ -647,6 +763,7 @@
         </w:numPr>
       </w:pPr>
       <w:r>
+        <w:lastRenderedPageBreak/>
         <w:t>There should be a</w:t>
       </w:r>
       <w:r>
@@ -656,13 +773,7 @@
         <w:t xml:space="preserve">w with column names. </w:t>
       </w:r>
       <w:r>
-        <w:t>This can’t be the last row on a sheet. (</w:t>
-      </w:r>
-      <w:r>
-        <w:t>This row will be detected automatically: tool will search for “--risk-factor”, “--execution-time” and “--selection” cells in a common row</w:t>
-      </w:r>
-      <w:r>
-        <w:t>).</w:t>
+        <w:t>This can’t be the last row on a sheet. (This row will be detected automatically: tool will search for “--risk-factor”, “--execution-time” and “--selection” cells in a common row).</w:t>
       </w:r>
     </w:p>
     <w:p>
@@ -733,7 +844,6 @@
     <w:p/>
     <w:p>
       <w:r>
-        <w:lastRenderedPageBreak/>
         <w:t>Command line format:</w:t>
       </w:r>
     </w:p>
@@ -1002,6 +1112,7 @@
         </w:numPr>
       </w:pPr>
       <w:r>
+        <w:lastRenderedPageBreak/>
         <w:t>Comparison of time budget and number of items with threshold values to predict possible switchover to suboptimal algorithm.</w:t>
       </w:r>
     </w:p>
@@ -1024,11 +1135,7 @@
         <w:t xml:space="preserve">Tool first tries to use optimal algorithm based on 0/1 knapsack problem resolution. </w:t>
       </w:r>
       <w:r>
-        <w:t xml:space="preserve">It guarantees optimal solution, i.e. a solution which produces such a set of items that has highest possible risk coverage under specified budget of time. The algorithm has O(NW) time complexity and space </w:t>
-      </w:r>
-      <w:r>
-        <w:lastRenderedPageBreak/>
-        <w:t xml:space="preserve">complexity, where N is number of items in seed file, and W is the specified time budget. In such conditions space complexity becomes the limiting factor. </w:t>
+        <w:t xml:space="preserve">It guarantees optimal solution, i.e. a solution which produces such a set of items that has highest possible risk coverage under specified budget of time. The algorithm has O(NW) time complexity and space complexity, where N is number of items in seed file, and W is the specified time budget. In such conditions space complexity becomes the limiting factor. </w:t>
       </w:r>
     </w:p>
     <w:p>
@@ -1241,6 +1348,7 @@
         </w:numPr>
       </w:pPr>
       <w:r>
+        <w:lastRenderedPageBreak/>
         <w:t>ERROR</w:t>
       </w:r>
     </w:p>
@@ -1371,7 +1479,6 @@
           </w:tcPr>
           <w:p>
             <w:r>
-              <w:lastRenderedPageBreak/>
               <w:t>CRITICAL</w:t>
             </w:r>
           </w:p>
@@ -1415,8 +1522,6 @@
             <w:r>
               <w:t>doesn’t exist or represent illegal name.</w:t>
             </w:r>
-            <w:bookmarkStart w:id="0" w:name="_GoBack"/>
-            <w:bookmarkEnd w:id="0"/>
           </w:p>
         </w:tc>
       </w:tr>
@@ -1555,25 +1660,7 @@
           </w:tcPr>
           <w:p>
             <w:r>
-              <w:t xml:space="preserve">Message generated when header row detected. %d specifies the input file </w:t>
-            </w:r>
-            <w:r>
-              <w:t>column</w:t>
-            </w:r>
-            <w:r>
-              <w:t xml:space="preserve"> number corresponding to </w:t>
-            </w:r>
-            <w:r>
-              <w:t>risk factor</w:t>
-            </w:r>
-            <w:r>
-              <w:t xml:space="preserve"> </w:t>
-            </w:r>
-            <w:r>
-              <w:t>column</w:t>
-            </w:r>
-            <w:r>
-              <w:t>.</w:t>
+              <w:t>Message generated when header row detected. %d specifies the input file column number corresponding to risk factor column.</w:t>
             </w:r>
           </w:p>
         </w:tc>
@@ -1611,13 +1698,7 @@
           </w:tcPr>
           <w:p>
             <w:r>
-              <w:t xml:space="preserve">Message generated when header row detected. %d specifies the input file column number corresponding to </w:t>
-            </w:r>
-            <w:r>
-              <w:t>execution time</w:t>
-            </w:r>
-            <w:r>
-              <w:t xml:space="preserve"> column.</w:t>
+              <w:t>Message generated when header row detected. %d specifies the input file column number corresponding to execution time column.</w:t>
             </w:r>
           </w:p>
         </w:tc>
@@ -1649,13 +1730,7 @@
           </w:tcPr>
           <w:p>
             <w:r>
-              <w:t xml:space="preserve">Message generated when header row detected. %d specifies the input file column number corresponding to </w:t>
-            </w:r>
-            <w:r>
-              <w:t>selection</w:t>
-            </w:r>
-            <w:r>
-              <w:t xml:space="preserve"> column.</w:t>
+              <w:t>Message generated when header row detected. %d specifies the input file column number corresponding to selection column.</w:t>
             </w:r>
           </w:p>
         </w:tc>
@@ -1852,6 +1927,7 @@
           </w:tcPr>
           <w:p>
             <w:r>
+              <w:lastRenderedPageBreak/>
               <w:t>WARNING</w:t>
             </w:r>
           </w:p>
@@ -1960,7 +2036,6 @@
           </w:tcPr>
           <w:p>
             <w:r>
-              <w:lastRenderedPageBreak/>
               <w:t>DEBUG</w:t>
             </w:r>
           </w:p>
@@ -2558,6 +2633,119 @@
     </w:lvl>
   </w:abstractNum>
   <w:abstractNum w:abstractNumId="3" w15:restartNumberingAfterBreak="0">
+    <w:nsid w:val="3FD74CAF"/>
+    <w:multiLevelType w:val="hybridMultilevel"/>
+    <w:tmpl w:val="44F61862"/>
+    <w:lvl w:ilvl="0" w:tplc="04090001">
+      <w:start w:val="1"/>
+      <w:numFmt w:val="bullet"/>
+      <w:lvlText w:val=""/>
+      <w:lvlJc w:val="left"/>
+      <w:pPr>
+        <w:ind w:left="720" w:hanging="360"/>
+      </w:pPr>
+      <w:rPr>
+        <w:rFonts w:ascii="Symbol" w:hAnsi="Symbol" w:hint="default"/>
+      </w:rPr>
+    </w:lvl>
+    <w:lvl w:ilvl="1" w:tplc="04090003">
+      <w:start w:val="1"/>
+      <w:numFmt w:val="bullet"/>
+      <w:lvlText w:val="o"/>
+      <w:lvlJc w:val="left"/>
+      <w:pPr>
+        <w:ind w:left="1440" w:hanging="360"/>
+      </w:pPr>
+      <w:rPr>
+        <w:rFonts w:ascii="Courier New" w:hAnsi="Courier New" w:cs="Courier New" w:hint="default"/>
+      </w:rPr>
+    </w:lvl>
+    <w:lvl w:ilvl="2" w:tplc="04090005" w:tentative="1">
+      <w:start w:val="1"/>
+      <w:numFmt w:val="bullet"/>
+      <w:lvlText w:val=""/>
+      <w:lvlJc w:val="left"/>
+      <w:pPr>
+        <w:ind w:left="2160" w:hanging="360"/>
+      </w:pPr>
+      <w:rPr>
+        <w:rFonts w:ascii="Wingdings" w:hAnsi="Wingdings" w:hint="default"/>
+      </w:rPr>
+    </w:lvl>
+    <w:lvl w:ilvl="3" w:tplc="04090001" w:tentative="1">
+      <w:start w:val="1"/>
+      <w:numFmt w:val="bullet"/>
+      <w:lvlText w:val=""/>
+      <w:lvlJc w:val="left"/>
+      <w:pPr>
+        <w:ind w:left="2880" w:hanging="360"/>
+      </w:pPr>
+      <w:rPr>
+        <w:rFonts w:ascii="Symbol" w:hAnsi="Symbol" w:hint="default"/>
+      </w:rPr>
+    </w:lvl>
+    <w:lvl w:ilvl="4" w:tplc="04090003" w:tentative="1">
+      <w:start w:val="1"/>
+      <w:numFmt w:val="bullet"/>
+      <w:lvlText w:val="o"/>
+      <w:lvlJc w:val="left"/>
+      <w:pPr>
+        <w:ind w:left="3600" w:hanging="360"/>
+      </w:pPr>
+      <w:rPr>
+        <w:rFonts w:ascii="Courier New" w:hAnsi="Courier New" w:cs="Courier New" w:hint="default"/>
+      </w:rPr>
+    </w:lvl>
+    <w:lvl w:ilvl="5" w:tplc="04090005" w:tentative="1">
+      <w:start w:val="1"/>
+      <w:numFmt w:val="bullet"/>
+      <w:lvlText w:val=""/>
+      <w:lvlJc w:val="left"/>
+      <w:pPr>
+        <w:ind w:left="4320" w:hanging="360"/>
+      </w:pPr>
+      <w:rPr>
+        <w:rFonts w:ascii="Wingdings" w:hAnsi="Wingdings" w:hint="default"/>
+      </w:rPr>
+    </w:lvl>
+    <w:lvl w:ilvl="6" w:tplc="04090001" w:tentative="1">
+      <w:start w:val="1"/>
+      <w:numFmt w:val="bullet"/>
+      <w:lvlText w:val=""/>
+      <w:lvlJc w:val="left"/>
+      <w:pPr>
+        <w:ind w:left="5040" w:hanging="360"/>
+      </w:pPr>
+      <w:rPr>
+        <w:rFonts w:ascii="Symbol" w:hAnsi="Symbol" w:hint="default"/>
+      </w:rPr>
+    </w:lvl>
+    <w:lvl w:ilvl="7" w:tplc="04090003" w:tentative="1">
+      <w:start w:val="1"/>
+      <w:numFmt w:val="bullet"/>
+      <w:lvlText w:val="o"/>
+      <w:lvlJc w:val="left"/>
+      <w:pPr>
+        <w:ind w:left="5760" w:hanging="360"/>
+      </w:pPr>
+      <w:rPr>
+        <w:rFonts w:ascii="Courier New" w:hAnsi="Courier New" w:cs="Courier New" w:hint="default"/>
+      </w:rPr>
+    </w:lvl>
+    <w:lvl w:ilvl="8" w:tplc="04090005" w:tentative="1">
+      <w:start w:val="1"/>
+      <w:numFmt w:val="bullet"/>
+      <w:lvlText w:val=""/>
+      <w:lvlJc w:val="left"/>
+      <w:pPr>
+        <w:ind w:left="6480" w:hanging="360"/>
+      </w:pPr>
+      <w:rPr>
+        <w:rFonts w:ascii="Wingdings" w:hAnsi="Wingdings" w:hint="default"/>
+      </w:rPr>
+    </w:lvl>
+  </w:abstractNum>
+  <w:abstractNum w:abstractNumId="4" w15:restartNumberingAfterBreak="0">
     <w:nsid w:val="680008EB"/>
     <w:multiLevelType w:val="hybridMultilevel"/>
     <w:tmpl w:val="081EE618"/>
@@ -2646,7 +2834,7 @@
       </w:pPr>
     </w:lvl>
   </w:abstractNum>
-  <w:abstractNum w:abstractNumId="4" w15:restartNumberingAfterBreak="0">
+  <w:abstractNum w:abstractNumId="5" w15:restartNumberingAfterBreak="0">
     <w:nsid w:val="70843902"/>
     <w:multiLevelType w:val="hybridMultilevel"/>
     <w:tmpl w:val="7382B00A"/>
@@ -2759,7 +2947,7 @@
       </w:rPr>
     </w:lvl>
   </w:abstractNum>
-  <w:abstractNum w:abstractNumId="5" w15:restartNumberingAfterBreak="0">
+  <w:abstractNum w:abstractNumId="6" w15:restartNumberingAfterBreak="0">
     <w:nsid w:val="7BC57B38"/>
     <w:multiLevelType w:val="hybridMultilevel"/>
     <w:tmpl w:val="B0880796"/>
@@ -2878,16 +3066,19 @@
     <w:abstractNumId w:val="1"/>
   </w:num>
   <w:num w:numId="3">
-    <w:abstractNumId w:val="3"/>
+    <w:abstractNumId w:val="4"/>
   </w:num>
   <w:num w:numId="4">
     <w:abstractNumId w:val="0"/>
   </w:num>
   <w:num w:numId="5">
-    <w:abstractNumId w:val="4"/>
+    <w:abstractNumId w:val="5"/>
   </w:num>
   <w:num w:numId="6">
-    <w:abstractNumId w:val="5"/>
+    <w:abstractNumId w:val="6"/>
+  </w:num>
+  <w:num w:numId="7">
+    <w:abstractNumId w:val="3"/>
   </w:num>
 </w:numbering>
 </file>
@@ -3336,6 +3527,7 @@
   <w:style w:type="character" w:default="1" w:styleId="DefaultParagraphFont">
     <w:name w:val="Default Paragraph Font"/>
     <w:uiPriority w:val="1"/>
+    <w:semiHidden/>
     <w:unhideWhenUsed/>
   </w:style>
   <w:style w:type="table" w:default="1" w:styleId="TableNormal">

</xml_diff>

<commit_message>
partial implementation for seeding
</commit_message>
<xml_diff>
--- a/Functional Specification.docx
+++ b/Functional Specification.docx
@@ -13,7 +13,19 @@
     <w:p/>
     <w:p>
       <w:r>
-        <w:t xml:space="preserve">The risk-based test strategy suggests splitting overall work on a new feature into items, measure risk and test handling time associated with each item, and select resulting test coverage in such a way that the highest possible volume of risk is covered by test in budget of time available to test org for testing of that new feature. Depending on </w:t>
+        <w:t>The risk-based test strategy suggests splitting overall new feature</w:t>
+      </w:r>
+      <w:r>
+        <w:t xml:space="preserve"> testing work</w:t>
+      </w:r>
+      <w:r>
+        <w:t xml:space="preserve"> into items, measure risk and test </w:t>
+      </w:r>
+      <w:r>
+        <w:t>execution</w:t>
+      </w:r>
+      <w:r>
+        <w:t xml:space="preserve"> time associated with each item, and select resulting test coverage in such a way that the highest possible volume of risk is covered by test in budget of time available to test org for testing of that new feature. Depending on </w:t>
       </w:r>
       <w:r>
         <w:t>implementation</w:t>
@@ -682,10 +694,7 @@
       </w:r>
       <w:proofErr w:type="spellEnd"/>
     </w:p>
-    <w:p>
-      <w:bookmarkStart w:id="0" w:name="_GoBack"/>
-      <w:bookmarkEnd w:id="0"/>
-    </w:p>
+    <w:p/>
     <w:p>
       <w:pPr>
         <w:pStyle w:val="Heading2"/>
@@ -945,13 +954,22 @@
         </w:numPr>
       </w:pPr>
       <w:r>
-        <w:t xml:space="preserve">--risk-factor </w:t>
+        <w:t>-</w:t>
+      </w:r>
+      <w:r>
+        <w:t xml:space="preserve">r </w:t>
       </w:r>
       <w:r>
         <w:t>RISK_FACTOR</w:t>
       </w:r>
       <w:r>
-        <w:t xml:space="preserve"> - specifies name of risk-factor column as RISK_FACTOR value. Default value is “Risk Factor”.</w:t>
+        <w:t xml:space="preserve"> - specifies name of risk-factor column as RISK_FACTOR value. Default value is “Risk </w:t>
+      </w:r>
+      <w:r>
+        <w:t>Values</w:t>
+      </w:r>
+      <w:r>
+        <w:t>”.</w:t>
       </w:r>
     </w:p>
     <w:p>
@@ -963,7 +981,18 @@
         </w:numPr>
       </w:pPr>
       <w:r>
-        <w:t>--execution-time EXECUTION_TIME – specifies name of execution-time column as EXECUTION_TIME value. Default value is “Execution Time”.</w:t>
+        <w:t>-t EXECUTION_TIME – specifies name of execution-time column as EXECUTION_TIME value. Default value is “</w:t>
+      </w:r>
+      <w:proofErr w:type="spellStart"/>
+      <w:r>
+        <w:t>EXECost</w:t>
+      </w:r>
+      <w:proofErr w:type="spellEnd"/>
+      <w:r>
+        <w:t xml:space="preserve"> (MH)</w:t>
+      </w:r>
+      <w:r>
+        <w:t>”.</w:t>
       </w:r>
     </w:p>
     <w:p>
@@ -975,15 +1004,18 @@
         </w:numPr>
       </w:pPr>
       <w:r>
-        <w:t xml:space="preserve">--selection </w:t>
-      </w:r>
-      <w:proofErr w:type="spellStart"/>
-      <w:r>
-        <w:t>SELECTION</w:t>
-      </w:r>
-      <w:proofErr w:type="spellEnd"/>
-      <w:r>
-        <w:t xml:space="preserve"> – specifies name of selection column as SELECTION value. Default value is “Selected”</w:t>
+        <w:t>-</w:t>
+      </w:r>
+      <w:r>
+        <w:t>s SELECTION – specifies name of selection column as SELECTION value. Default value is “</w:t>
+      </w:r>
+      <w:r>
+        <w:t>Covered (n)?</w:t>
+      </w:r>
+      <w:bookmarkStart w:id="0" w:name="_GoBack"/>
+      <w:bookmarkEnd w:id="0"/>
+      <w:r>
+        <w:t>”</w:t>
       </w:r>
     </w:p>
     <w:p>
@@ -995,7 +1027,25 @@
         </w:numPr>
       </w:pPr>
       <w:r>
-        <w:t>--time-budget TIME_BUDGET – specifies overall time budget as TIME_BUDGET value. Default value is 2500.</w:t>
+        <w:t>-</w:t>
+      </w:r>
+      <w:r>
+        <w:t>b</w:t>
+      </w:r>
+      <w:r>
+        <w:t xml:space="preserve"> TIME_BUDGET – specifies overall time budget as TIME_BUDGET value. Default value is 2500.</w:t>
+      </w:r>
+    </w:p>
+    <w:p>
+      <w:pPr>
+        <w:pStyle w:val="ListParagraph"/>
+        <w:numPr>
+          <w:ilvl w:val="0"/>
+          <w:numId w:val="4"/>
+        </w:numPr>
+      </w:pPr>
+      <w:r>
+        <w:t xml:space="preserve">-p PRECONDITION – specifies name of preconditions column. Default usage suggest no precondition relationship between items. </w:t>
       </w:r>
     </w:p>
     <w:p/>
@@ -1100,6 +1150,7 @@
         </w:numPr>
       </w:pPr>
       <w:r>
+        <w:lastRenderedPageBreak/>
         <w:t>Validation of values in execution time column to be integer values (or convertible to integer).</w:t>
       </w:r>
     </w:p>
@@ -1112,7 +1163,6 @@
         </w:numPr>
       </w:pPr>
       <w:r>
-        <w:lastRenderedPageBreak/>
         <w:t>Comparison of time budget and number of items with threshold values to predict possible switchover to suboptimal algorithm.</w:t>
       </w:r>
     </w:p>
@@ -1201,7 +1251,10 @@
         </w:numPr>
       </w:pPr>
       <w:r>
-        <w:t>0 – this item is not selected for coverage;</w:t>
+        <w:t>“n”</w:t>
+      </w:r>
+      <w:r>
+        <w:t xml:space="preserve"> – this item is not selected for coverage;</w:t>
       </w:r>
     </w:p>
     <w:p>
@@ -1213,7 +1266,10 @@
         </w:numPr>
       </w:pPr>
       <w:r>
-        <w:t>1 – this item is selected for coverage.</w:t>
+        <w:t>“y”</w:t>
+      </w:r>
+      <w:r>
+        <w:t xml:space="preserve"> – this item is selected for coverage.</w:t>
       </w:r>
     </w:p>
     <w:p>
@@ -1243,7 +1299,13 @@
     <w:p/>
     <w:p>
       <w:r>
-        <w:t>Current version has logging level set to DEBUG.</w:t>
+        <w:t xml:space="preserve">Current version has logging level set to </w:t>
+      </w:r>
+      <w:r>
+        <w:t>INFO</w:t>
+      </w:r>
+      <w:r>
+        <w:t>.</w:t>
       </w:r>
     </w:p>
     <w:p>
@@ -1336,6 +1398,7 @@
         </w:numPr>
       </w:pPr>
       <w:r>
+        <w:lastRenderedPageBreak/>
         <w:t>CRITICAL</w:t>
       </w:r>
     </w:p>
@@ -1348,7 +1411,6 @@
         </w:numPr>
       </w:pPr>
       <w:r>
-        <w:lastRenderedPageBreak/>
         <w:t>ERROR</w:t>
       </w:r>
     </w:p>

</xml_diff>